<commit_message>
Add doc 0.5 & README
Cont. additional doc work and README file update
</commit_message>
<xml_diff>
--- a/Additional Documentation.docx
+++ b/Additional Documentation.docx
@@ -27,6 +27,7 @@
           <w:szCs w:val="56"/>
         </w:rPr>
       </w:pPr>
+      <w:bookmarkStart w:id="0" w:name="_Toc61441689"/>
       <w:r>
         <w:rPr>
           <w:sz w:val="56"/>
@@ -41,6 +42,7 @@
         </w:rPr>
         <w:t xml:space="preserve"> Documentation</w:t>
       </w:r>
+      <w:bookmarkEnd w:id="0"/>
     </w:p>
     <w:p>
       <w:pPr>
@@ -87,7 +89,15 @@
         <w:jc w:val="center"/>
       </w:pPr>
       <w:r>
-        <w:t>The perspectives of the modding communities</w:t>
+        <w:t xml:space="preserve">The perspectives of the </w:t>
+      </w:r>
+      <w:proofErr w:type="spellStart"/>
+      <w:r>
+        <w:t>modding</w:t>
+      </w:r>
+      <w:proofErr w:type="spellEnd"/>
+      <w:r>
+        <w:t xml:space="preserve"> communities</w:t>
       </w:r>
     </w:p>
     <w:p>
@@ -177,8 +187,21 @@
         <w:t xml:space="preserve">Supervised by </w:t>
       </w:r>
       <w:r>
-        <w:t>André Czauderna &amp; Roland Klemke</w:t>
-      </w:r>
+        <w:t xml:space="preserve">André </w:t>
+      </w:r>
+      <w:proofErr w:type="spellStart"/>
+      <w:r>
+        <w:t>Czauderna</w:t>
+      </w:r>
+      <w:proofErr w:type="spellEnd"/>
+      <w:r>
+        <w:t xml:space="preserve"> &amp; Roland </w:t>
+      </w:r>
+      <w:proofErr w:type="spellStart"/>
+      <w:r>
+        <w:t>Klemke</w:t>
+      </w:r>
+      <w:proofErr w:type="spellEnd"/>
     </w:p>
     <w:p>
       <w:pPr>
@@ -248,30 +271,1349 @@
         <w:pStyle w:val="ArialHeader1"/>
         <w:outlineLvl w:val="9"/>
       </w:pPr>
+      <w:bookmarkStart w:id="1" w:name="_Toc61441690"/>
       <w:r>
         <w:lastRenderedPageBreak/>
         <w:t>Contents</w:t>
       </w:r>
-    </w:p>
-    <w:p>
-      <w:pPr>
-        <w:pStyle w:val="ArialNormal"/>
-      </w:pPr>
-    </w:p>
-    <w:p>
-      <w:pPr>
-        <w:pStyle w:val="ArialNormal"/>
-      </w:pPr>
+      <w:bookmarkEnd w:id="1"/>
     </w:p>
     <w:p>
       <w:pPr>
         <w:rPr>
-          <w:rFonts w:ascii="Arial" w:eastAsiaTheme="majorEastAsia" w:hAnsi="Arial" w:cstheme="majorBidi"/>
-          <w:sz w:val="32"/>
-          <w:szCs w:val="32"/>
-          <w:u w:val="single"/>
+          <w:rFonts w:ascii="Arial" w:hAnsi="Arial"/>
         </w:rPr>
       </w:pPr>
+    </w:p>
+    <w:sdt>
+      <w:sdtPr>
+        <w:rPr>
+          <w:rFonts w:ascii="Arial" w:hAnsi="Arial" w:cs="Arial"/>
+        </w:rPr>
+        <w:id w:val="-5595775"/>
+        <w:docPartObj>
+          <w:docPartGallery w:val="Table of Contents"/>
+          <w:docPartUnique/>
+        </w:docPartObj>
+      </w:sdtPr>
+      <w:sdtEndPr>
+        <w:rPr>
+          <w:b/>
+          <w:bCs/>
+          <w:noProof/>
+        </w:rPr>
+      </w:sdtEndPr>
+      <w:sdtContent>
+        <w:p>
+          <w:pPr>
+            <w:pStyle w:val="TOC1"/>
+            <w:tabs>
+              <w:tab w:val="right" w:leader="dot" w:pos="9475"/>
+            </w:tabs>
+            <w:rPr>
+              <w:rFonts w:ascii="Arial" w:eastAsiaTheme="minorEastAsia" w:hAnsi="Arial" w:cs="Arial"/>
+              <w:noProof/>
+              <w:lang w:eastAsia="en-GB"/>
+            </w:rPr>
+          </w:pPr>
+          <w:r>
+            <w:rPr>
+              <w:rFonts w:ascii="Arial" w:hAnsi="Arial" w:cs="Arial"/>
+              <w:b/>
+              <w:bCs/>
+              <w:noProof/>
+            </w:rPr>
+            <w:fldChar w:fldCharType="begin"/>
+          </w:r>
+          <w:r>
+            <w:rPr>
+              <w:rFonts w:ascii="Arial" w:hAnsi="Arial" w:cs="Arial"/>
+              <w:b/>
+              <w:bCs/>
+              <w:noProof/>
+            </w:rPr>
+            <w:instrText xml:space="preserve"> TOC \o "1-2" \h \z \u </w:instrText>
+          </w:r>
+          <w:r>
+            <w:rPr>
+              <w:rFonts w:ascii="Arial" w:hAnsi="Arial" w:cs="Arial"/>
+              <w:b/>
+              <w:bCs/>
+              <w:noProof/>
+            </w:rPr>
+            <w:fldChar w:fldCharType="separate"/>
+          </w:r>
+          <w:hyperlink w:anchor="_Toc61441958" w:history="1">
+            <w:r>
+              <w:rPr>
+                <w:rStyle w:val="Hyperlink"/>
+                <w:rFonts w:ascii="Arial" w:hAnsi="Arial" w:cs="Arial"/>
+                <w:noProof/>
+              </w:rPr>
+              <w:t>1. Introduction</w:t>
+            </w:r>
+            <w:r>
+              <w:rPr>
+                <w:rFonts w:ascii="Arial" w:hAnsi="Arial" w:cs="Arial"/>
+                <w:noProof/>
+                <w:webHidden/>
+              </w:rPr>
+              <w:tab/>
+            </w:r>
+            <w:r>
+              <w:rPr>
+                <w:rFonts w:ascii="Arial" w:hAnsi="Arial" w:cs="Arial"/>
+                <w:noProof/>
+                <w:webHidden/>
+              </w:rPr>
+              <w:fldChar w:fldCharType="begin"/>
+            </w:r>
+            <w:r>
+              <w:rPr>
+                <w:rFonts w:ascii="Arial" w:hAnsi="Arial" w:cs="Arial"/>
+                <w:noProof/>
+                <w:webHidden/>
+              </w:rPr>
+              <w:instrText xml:space="preserve"> PAGEREF _Toc61441958 \h </w:instrText>
+            </w:r>
+            <w:r>
+              <w:rPr>
+                <w:rFonts w:ascii="Arial" w:hAnsi="Arial" w:cs="Arial"/>
+                <w:noProof/>
+                <w:webHidden/>
+              </w:rPr>
+            </w:r>
+            <w:r>
+              <w:rPr>
+                <w:rFonts w:ascii="Arial" w:hAnsi="Arial" w:cs="Arial"/>
+                <w:noProof/>
+                <w:webHidden/>
+              </w:rPr>
+              <w:fldChar w:fldCharType="separate"/>
+            </w:r>
+            <w:r>
+              <w:rPr>
+                <w:rFonts w:ascii="Arial" w:hAnsi="Arial" w:cs="Arial"/>
+                <w:noProof/>
+                <w:webHidden/>
+              </w:rPr>
+              <w:t>3</w:t>
+            </w:r>
+            <w:r>
+              <w:rPr>
+                <w:rFonts w:ascii="Arial" w:hAnsi="Arial" w:cs="Arial"/>
+                <w:noProof/>
+                <w:webHidden/>
+              </w:rPr>
+              <w:fldChar w:fldCharType="end"/>
+            </w:r>
+          </w:hyperlink>
+        </w:p>
+        <w:p>
+          <w:pPr>
+            <w:pStyle w:val="TOC2"/>
+            <w:rPr>
+              <w:rFonts w:ascii="Arial" w:hAnsi="Arial" w:cs="Arial"/>
+              <w:noProof/>
+              <w:lang w:val="en-GB" w:eastAsia="en-GB"/>
+            </w:rPr>
+          </w:pPr>
+          <w:hyperlink w:anchor="_Toc61441959" w:history="1">
+            <w:r>
+              <w:rPr>
+                <w:rStyle w:val="Hyperlink"/>
+                <w:rFonts w:ascii="Arial" w:hAnsi="Arial" w:cs="Arial"/>
+                <w:noProof/>
+              </w:rPr>
+              <w:t>1.1 Project links</w:t>
+            </w:r>
+            <w:r>
+              <w:rPr>
+                <w:rFonts w:ascii="Arial" w:hAnsi="Arial" w:cs="Arial"/>
+                <w:noProof/>
+                <w:webHidden/>
+              </w:rPr>
+              <w:tab/>
+            </w:r>
+            <w:r>
+              <w:rPr>
+                <w:rFonts w:ascii="Arial" w:hAnsi="Arial" w:cs="Arial"/>
+                <w:noProof/>
+                <w:webHidden/>
+              </w:rPr>
+              <w:fldChar w:fldCharType="begin"/>
+            </w:r>
+            <w:r>
+              <w:rPr>
+                <w:rFonts w:ascii="Arial" w:hAnsi="Arial" w:cs="Arial"/>
+                <w:noProof/>
+                <w:webHidden/>
+              </w:rPr>
+              <w:instrText xml:space="preserve"> PAGEREF _Toc61441959 \h </w:instrText>
+            </w:r>
+            <w:r>
+              <w:rPr>
+                <w:rFonts w:ascii="Arial" w:hAnsi="Arial" w:cs="Arial"/>
+                <w:noProof/>
+                <w:webHidden/>
+              </w:rPr>
+            </w:r>
+            <w:r>
+              <w:rPr>
+                <w:rFonts w:ascii="Arial" w:hAnsi="Arial" w:cs="Arial"/>
+                <w:noProof/>
+                <w:webHidden/>
+              </w:rPr>
+              <w:fldChar w:fldCharType="separate"/>
+            </w:r>
+            <w:r>
+              <w:rPr>
+                <w:rFonts w:ascii="Arial" w:hAnsi="Arial" w:cs="Arial"/>
+                <w:noProof/>
+                <w:webHidden/>
+              </w:rPr>
+              <w:t>3</w:t>
+            </w:r>
+            <w:r>
+              <w:rPr>
+                <w:rFonts w:ascii="Arial" w:hAnsi="Arial" w:cs="Arial"/>
+                <w:noProof/>
+                <w:webHidden/>
+              </w:rPr>
+              <w:fldChar w:fldCharType="end"/>
+            </w:r>
+          </w:hyperlink>
+        </w:p>
+        <w:p>
+          <w:pPr>
+            <w:pStyle w:val="TOC2"/>
+            <w:rPr>
+              <w:rFonts w:ascii="Arial" w:hAnsi="Arial" w:cs="Arial"/>
+              <w:noProof/>
+              <w:lang w:val="en-GB" w:eastAsia="en-GB"/>
+            </w:rPr>
+          </w:pPr>
+          <w:hyperlink w:anchor="_Toc61441960" w:history="1">
+            <w:r>
+              <w:rPr>
+                <w:rStyle w:val="Hyperlink"/>
+                <w:rFonts w:ascii="Arial" w:hAnsi="Arial" w:cs="Arial"/>
+                <w:noProof/>
+              </w:rPr>
+              <w:t>1.2</w:t>
+            </w:r>
+            <w:r>
+              <w:rPr>
+                <w:rFonts w:ascii="Arial" w:hAnsi="Arial" w:cs="Arial"/>
+                <w:noProof/>
+                <w:lang w:val="en-GB" w:eastAsia="en-GB"/>
+              </w:rPr>
+              <w:t xml:space="preserve"> </w:t>
+            </w:r>
+            <w:r>
+              <w:rPr>
+                <w:rStyle w:val="Hyperlink"/>
+                <w:rFonts w:ascii="Arial" w:hAnsi="Arial" w:cs="Arial"/>
+                <w:noProof/>
+              </w:rPr>
+              <w:t>Development Project Concept</w:t>
+            </w:r>
+            <w:r>
+              <w:rPr>
+                <w:rFonts w:ascii="Arial" w:hAnsi="Arial" w:cs="Arial"/>
+                <w:noProof/>
+                <w:webHidden/>
+              </w:rPr>
+              <w:tab/>
+            </w:r>
+            <w:r>
+              <w:rPr>
+                <w:rFonts w:ascii="Arial" w:hAnsi="Arial" w:cs="Arial"/>
+                <w:noProof/>
+                <w:webHidden/>
+              </w:rPr>
+              <w:fldChar w:fldCharType="begin"/>
+            </w:r>
+            <w:r>
+              <w:rPr>
+                <w:rFonts w:ascii="Arial" w:hAnsi="Arial" w:cs="Arial"/>
+                <w:noProof/>
+                <w:webHidden/>
+              </w:rPr>
+              <w:instrText xml:space="preserve"> PAGEREF _Toc61441960 \h </w:instrText>
+            </w:r>
+            <w:r>
+              <w:rPr>
+                <w:rFonts w:ascii="Arial" w:hAnsi="Arial" w:cs="Arial"/>
+                <w:noProof/>
+                <w:webHidden/>
+              </w:rPr>
+            </w:r>
+            <w:r>
+              <w:rPr>
+                <w:rFonts w:ascii="Arial" w:hAnsi="Arial" w:cs="Arial"/>
+                <w:noProof/>
+                <w:webHidden/>
+              </w:rPr>
+              <w:fldChar w:fldCharType="separate"/>
+            </w:r>
+            <w:r>
+              <w:rPr>
+                <w:rFonts w:ascii="Arial" w:hAnsi="Arial" w:cs="Arial"/>
+                <w:noProof/>
+                <w:webHidden/>
+              </w:rPr>
+              <w:t>3</w:t>
+            </w:r>
+            <w:r>
+              <w:rPr>
+                <w:rFonts w:ascii="Arial" w:hAnsi="Arial" w:cs="Arial"/>
+                <w:noProof/>
+                <w:webHidden/>
+              </w:rPr>
+              <w:fldChar w:fldCharType="end"/>
+            </w:r>
+          </w:hyperlink>
+        </w:p>
+        <w:p>
+          <w:pPr>
+            <w:pStyle w:val="TOC2"/>
+            <w:rPr>
+              <w:rFonts w:ascii="Arial" w:hAnsi="Arial" w:cs="Arial"/>
+              <w:noProof/>
+              <w:lang w:val="en-GB" w:eastAsia="en-GB"/>
+            </w:rPr>
+          </w:pPr>
+          <w:hyperlink w:anchor="_Toc61441961" w:history="1">
+            <w:r>
+              <w:rPr>
+                <w:rStyle w:val="Hyperlink"/>
+                <w:rFonts w:ascii="Arial" w:hAnsi="Arial" w:cs="Arial"/>
+                <w:noProof/>
+              </w:rPr>
+              <w:t>1.3</w:t>
+            </w:r>
+            <w:r>
+              <w:rPr>
+                <w:rFonts w:ascii="Arial" w:hAnsi="Arial" w:cs="Arial"/>
+                <w:noProof/>
+                <w:lang w:val="en-GB" w:eastAsia="en-GB"/>
+              </w:rPr>
+              <w:t xml:space="preserve"> </w:t>
+            </w:r>
+            <w:r>
+              <w:rPr>
+                <w:rStyle w:val="Hyperlink"/>
+                <w:rFonts w:ascii="Arial" w:hAnsi="Arial" w:cs="Arial"/>
+                <w:noProof/>
+              </w:rPr>
+              <w:t>Playthrough Loop</w:t>
+            </w:r>
+            <w:r>
+              <w:rPr>
+                <w:rFonts w:ascii="Arial" w:hAnsi="Arial" w:cs="Arial"/>
+                <w:noProof/>
+                <w:webHidden/>
+              </w:rPr>
+              <w:tab/>
+            </w:r>
+            <w:r>
+              <w:rPr>
+                <w:rFonts w:ascii="Arial" w:hAnsi="Arial" w:cs="Arial"/>
+                <w:noProof/>
+                <w:webHidden/>
+              </w:rPr>
+              <w:fldChar w:fldCharType="begin"/>
+            </w:r>
+            <w:r>
+              <w:rPr>
+                <w:rFonts w:ascii="Arial" w:hAnsi="Arial" w:cs="Arial"/>
+                <w:noProof/>
+                <w:webHidden/>
+              </w:rPr>
+              <w:instrText xml:space="preserve"> PAGEREF _Toc61441961 \h </w:instrText>
+            </w:r>
+            <w:r>
+              <w:rPr>
+                <w:rFonts w:ascii="Arial" w:hAnsi="Arial" w:cs="Arial"/>
+                <w:noProof/>
+                <w:webHidden/>
+              </w:rPr>
+            </w:r>
+            <w:r>
+              <w:rPr>
+                <w:rFonts w:ascii="Arial" w:hAnsi="Arial" w:cs="Arial"/>
+                <w:noProof/>
+                <w:webHidden/>
+              </w:rPr>
+              <w:fldChar w:fldCharType="separate"/>
+            </w:r>
+            <w:r>
+              <w:rPr>
+                <w:rFonts w:ascii="Arial" w:hAnsi="Arial" w:cs="Arial"/>
+                <w:noProof/>
+                <w:webHidden/>
+              </w:rPr>
+              <w:t>4</w:t>
+            </w:r>
+            <w:r>
+              <w:rPr>
+                <w:rFonts w:ascii="Arial" w:hAnsi="Arial" w:cs="Arial"/>
+                <w:noProof/>
+                <w:webHidden/>
+              </w:rPr>
+              <w:fldChar w:fldCharType="end"/>
+            </w:r>
+          </w:hyperlink>
+        </w:p>
+        <w:p>
+          <w:pPr>
+            <w:pStyle w:val="TOC2"/>
+            <w:rPr>
+              <w:rFonts w:ascii="Arial" w:hAnsi="Arial" w:cs="Arial"/>
+              <w:noProof/>
+              <w:lang w:val="en-GB" w:eastAsia="en-GB"/>
+            </w:rPr>
+          </w:pPr>
+          <w:hyperlink w:anchor="_Toc61441962" w:history="1">
+            <w:r>
+              <w:rPr>
+                <w:rStyle w:val="Hyperlink"/>
+                <w:rFonts w:ascii="Arial" w:hAnsi="Arial" w:cs="Arial"/>
+                <w:noProof/>
+              </w:rPr>
+              <w:t>1.4</w:t>
+            </w:r>
+            <w:r>
+              <w:rPr>
+                <w:rFonts w:ascii="Arial" w:hAnsi="Arial" w:cs="Arial"/>
+                <w:noProof/>
+                <w:lang w:val="en-GB" w:eastAsia="en-GB"/>
+              </w:rPr>
+              <w:t xml:space="preserve"> </w:t>
+            </w:r>
+            <w:r>
+              <w:rPr>
+                <w:rStyle w:val="Hyperlink"/>
+                <w:rFonts w:ascii="Arial" w:hAnsi="Arial" w:cs="Arial"/>
+                <w:noProof/>
+              </w:rPr>
+              <w:t>Game Areas</w:t>
+            </w:r>
+            <w:r>
+              <w:rPr>
+                <w:rFonts w:ascii="Arial" w:hAnsi="Arial" w:cs="Arial"/>
+                <w:noProof/>
+                <w:webHidden/>
+              </w:rPr>
+              <w:tab/>
+            </w:r>
+            <w:r>
+              <w:rPr>
+                <w:rFonts w:ascii="Arial" w:hAnsi="Arial" w:cs="Arial"/>
+                <w:noProof/>
+                <w:webHidden/>
+              </w:rPr>
+              <w:fldChar w:fldCharType="begin"/>
+            </w:r>
+            <w:r>
+              <w:rPr>
+                <w:rFonts w:ascii="Arial" w:hAnsi="Arial" w:cs="Arial"/>
+                <w:noProof/>
+                <w:webHidden/>
+              </w:rPr>
+              <w:instrText xml:space="preserve"> PAGEREF _Toc61441962 \h </w:instrText>
+            </w:r>
+            <w:r>
+              <w:rPr>
+                <w:rFonts w:ascii="Arial" w:hAnsi="Arial" w:cs="Arial"/>
+                <w:noProof/>
+                <w:webHidden/>
+              </w:rPr>
+            </w:r>
+            <w:r>
+              <w:rPr>
+                <w:rFonts w:ascii="Arial" w:hAnsi="Arial" w:cs="Arial"/>
+                <w:noProof/>
+                <w:webHidden/>
+              </w:rPr>
+              <w:fldChar w:fldCharType="separate"/>
+            </w:r>
+            <w:r>
+              <w:rPr>
+                <w:rFonts w:ascii="Arial" w:hAnsi="Arial" w:cs="Arial"/>
+                <w:noProof/>
+                <w:webHidden/>
+              </w:rPr>
+              <w:t>5</w:t>
+            </w:r>
+            <w:r>
+              <w:rPr>
+                <w:rFonts w:ascii="Arial" w:hAnsi="Arial" w:cs="Arial"/>
+                <w:noProof/>
+                <w:webHidden/>
+              </w:rPr>
+              <w:fldChar w:fldCharType="end"/>
+            </w:r>
+          </w:hyperlink>
+        </w:p>
+        <w:p>
+          <w:pPr>
+            <w:pStyle w:val="TOC1"/>
+            <w:tabs>
+              <w:tab w:val="right" w:leader="dot" w:pos="9475"/>
+            </w:tabs>
+            <w:rPr>
+              <w:rFonts w:ascii="Arial" w:eastAsiaTheme="minorEastAsia" w:hAnsi="Arial" w:cs="Arial"/>
+              <w:noProof/>
+              <w:lang w:eastAsia="en-GB"/>
+            </w:rPr>
+          </w:pPr>
+          <w:hyperlink w:anchor="_Toc61441963" w:history="1">
+            <w:r>
+              <w:rPr>
+                <w:rStyle w:val="Hyperlink"/>
+                <w:rFonts w:ascii="Arial" w:hAnsi="Arial" w:cs="Arial"/>
+                <w:noProof/>
+              </w:rPr>
+              <w:t>2. Tools Utilised</w:t>
+            </w:r>
+            <w:r>
+              <w:rPr>
+                <w:rFonts w:ascii="Arial" w:hAnsi="Arial" w:cs="Arial"/>
+                <w:noProof/>
+                <w:webHidden/>
+              </w:rPr>
+              <w:tab/>
+            </w:r>
+            <w:r>
+              <w:rPr>
+                <w:rFonts w:ascii="Arial" w:hAnsi="Arial" w:cs="Arial"/>
+                <w:noProof/>
+                <w:webHidden/>
+              </w:rPr>
+              <w:fldChar w:fldCharType="begin"/>
+            </w:r>
+            <w:r>
+              <w:rPr>
+                <w:rFonts w:ascii="Arial" w:hAnsi="Arial" w:cs="Arial"/>
+                <w:noProof/>
+                <w:webHidden/>
+              </w:rPr>
+              <w:instrText xml:space="preserve"> PAGEREF _Toc61441963 \h </w:instrText>
+            </w:r>
+            <w:r>
+              <w:rPr>
+                <w:rFonts w:ascii="Arial" w:hAnsi="Arial" w:cs="Arial"/>
+                <w:noProof/>
+                <w:webHidden/>
+              </w:rPr>
+            </w:r>
+            <w:r>
+              <w:rPr>
+                <w:rFonts w:ascii="Arial" w:hAnsi="Arial" w:cs="Arial"/>
+                <w:noProof/>
+                <w:webHidden/>
+              </w:rPr>
+              <w:fldChar w:fldCharType="separate"/>
+            </w:r>
+            <w:r>
+              <w:rPr>
+                <w:rFonts w:ascii="Arial" w:hAnsi="Arial" w:cs="Arial"/>
+                <w:noProof/>
+                <w:webHidden/>
+              </w:rPr>
+              <w:t>5</w:t>
+            </w:r>
+            <w:r>
+              <w:rPr>
+                <w:rFonts w:ascii="Arial" w:hAnsi="Arial" w:cs="Arial"/>
+                <w:noProof/>
+                <w:webHidden/>
+              </w:rPr>
+              <w:fldChar w:fldCharType="end"/>
+            </w:r>
+          </w:hyperlink>
+        </w:p>
+        <w:p>
+          <w:pPr>
+            <w:pStyle w:val="TOC2"/>
+            <w:rPr>
+              <w:rFonts w:ascii="Arial" w:hAnsi="Arial" w:cs="Arial"/>
+              <w:noProof/>
+              <w:lang w:val="en-GB" w:eastAsia="en-GB"/>
+            </w:rPr>
+          </w:pPr>
+          <w:hyperlink w:anchor="_Toc61441964" w:history="1">
+            <w:r>
+              <w:rPr>
+                <w:rStyle w:val="Hyperlink"/>
+                <w:rFonts w:ascii="Arial" w:hAnsi="Arial" w:cs="Arial"/>
+                <w:noProof/>
+              </w:rPr>
+              <w:t>2.1 Unity Game Engine &amp; Visual Studio</w:t>
+            </w:r>
+            <w:r>
+              <w:rPr>
+                <w:rFonts w:ascii="Arial" w:hAnsi="Arial" w:cs="Arial"/>
+                <w:noProof/>
+                <w:webHidden/>
+              </w:rPr>
+              <w:tab/>
+            </w:r>
+            <w:r>
+              <w:rPr>
+                <w:rFonts w:ascii="Arial" w:hAnsi="Arial" w:cs="Arial"/>
+                <w:noProof/>
+                <w:webHidden/>
+              </w:rPr>
+              <w:fldChar w:fldCharType="begin"/>
+            </w:r>
+            <w:r>
+              <w:rPr>
+                <w:rFonts w:ascii="Arial" w:hAnsi="Arial" w:cs="Arial"/>
+                <w:noProof/>
+                <w:webHidden/>
+              </w:rPr>
+              <w:instrText xml:space="preserve"> PAGEREF _Toc61441964 \h </w:instrText>
+            </w:r>
+            <w:r>
+              <w:rPr>
+                <w:rFonts w:ascii="Arial" w:hAnsi="Arial" w:cs="Arial"/>
+                <w:noProof/>
+                <w:webHidden/>
+              </w:rPr>
+            </w:r>
+            <w:r>
+              <w:rPr>
+                <w:rFonts w:ascii="Arial" w:hAnsi="Arial" w:cs="Arial"/>
+                <w:noProof/>
+                <w:webHidden/>
+              </w:rPr>
+              <w:fldChar w:fldCharType="separate"/>
+            </w:r>
+            <w:r>
+              <w:rPr>
+                <w:rFonts w:ascii="Arial" w:hAnsi="Arial" w:cs="Arial"/>
+                <w:noProof/>
+                <w:webHidden/>
+              </w:rPr>
+              <w:t>5</w:t>
+            </w:r>
+            <w:r>
+              <w:rPr>
+                <w:rFonts w:ascii="Arial" w:hAnsi="Arial" w:cs="Arial"/>
+                <w:noProof/>
+                <w:webHidden/>
+              </w:rPr>
+              <w:fldChar w:fldCharType="end"/>
+            </w:r>
+          </w:hyperlink>
+        </w:p>
+        <w:p>
+          <w:pPr>
+            <w:pStyle w:val="TOC2"/>
+            <w:rPr>
+              <w:rFonts w:ascii="Arial" w:hAnsi="Arial" w:cs="Arial"/>
+              <w:noProof/>
+              <w:lang w:val="en-GB" w:eastAsia="en-GB"/>
+            </w:rPr>
+          </w:pPr>
+          <w:hyperlink w:anchor="_Toc61441965" w:history="1">
+            <w:r>
+              <w:rPr>
+                <w:rStyle w:val="Hyperlink"/>
+                <w:rFonts w:ascii="Arial" w:hAnsi="Arial" w:cs="Arial"/>
+                <w:noProof/>
+              </w:rPr>
+              <w:t>2.2 Udemy course by James Doyle</w:t>
+            </w:r>
+            <w:r>
+              <w:rPr>
+                <w:rFonts w:ascii="Arial" w:hAnsi="Arial" w:cs="Arial"/>
+                <w:noProof/>
+                <w:webHidden/>
+              </w:rPr>
+              <w:tab/>
+            </w:r>
+            <w:r>
+              <w:rPr>
+                <w:rFonts w:ascii="Arial" w:hAnsi="Arial" w:cs="Arial"/>
+                <w:noProof/>
+                <w:webHidden/>
+              </w:rPr>
+              <w:fldChar w:fldCharType="begin"/>
+            </w:r>
+            <w:r>
+              <w:rPr>
+                <w:rFonts w:ascii="Arial" w:hAnsi="Arial" w:cs="Arial"/>
+                <w:noProof/>
+                <w:webHidden/>
+              </w:rPr>
+              <w:instrText xml:space="preserve"> PAGEREF _Toc61441965 \h </w:instrText>
+            </w:r>
+            <w:r>
+              <w:rPr>
+                <w:rFonts w:ascii="Arial" w:hAnsi="Arial" w:cs="Arial"/>
+                <w:noProof/>
+                <w:webHidden/>
+              </w:rPr>
+            </w:r>
+            <w:r>
+              <w:rPr>
+                <w:rFonts w:ascii="Arial" w:hAnsi="Arial" w:cs="Arial"/>
+                <w:noProof/>
+                <w:webHidden/>
+              </w:rPr>
+              <w:fldChar w:fldCharType="separate"/>
+            </w:r>
+            <w:r>
+              <w:rPr>
+                <w:rFonts w:ascii="Arial" w:hAnsi="Arial" w:cs="Arial"/>
+                <w:noProof/>
+                <w:webHidden/>
+              </w:rPr>
+              <w:t>6</w:t>
+            </w:r>
+            <w:r>
+              <w:rPr>
+                <w:rFonts w:ascii="Arial" w:hAnsi="Arial" w:cs="Arial"/>
+                <w:noProof/>
+                <w:webHidden/>
+              </w:rPr>
+              <w:fldChar w:fldCharType="end"/>
+            </w:r>
+          </w:hyperlink>
+        </w:p>
+        <w:p>
+          <w:pPr>
+            <w:pStyle w:val="TOC2"/>
+            <w:rPr>
+              <w:rFonts w:ascii="Arial" w:hAnsi="Arial" w:cs="Arial"/>
+              <w:noProof/>
+              <w:lang w:val="en-GB" w:eastAsia="en-GB"/>
+            </w:rPr>
+          </w:pPr>
+          <w:hyperlink w:anchor="_Toc61441966" w:history="1">
+            <w:r>
+              <w:rPr>
+                <w:rStyle w:val="Hyperlink"/>
+                <w:rFonts w:ascii="Arial" w:hAnsi="Arial" w:cs="Arial"/>
+                <w:noProof/>
+              </w:rPr>
+              <w:t>2.3 Github &amp; the Fork client</w:t>
+            </w:r>
+            <w:r>
+              <w:rPr>
+                <w:rFonts w:ascii="Arial" w:hAnsi="Arial" w:cs="Arial"/>
+                <w:noProof/>
+                <w:webHidden/>
+              </w:rPr>
+              <w:tab/>
+            </w:r>
+            <w:r>
+              <w:rPr>
+                <w:rFonts w:ascii="Arial" w:hAnsi="Arial" w:cs="Arial"/>
+                <w:noProof/>
+                <w:webHidden/>
+              </w:rPr>
+              <w:fldChar w:fldCharType="begin"/>
+            </w:r>
+            <w:r>
+              <w:rPr>
+                <w:rFonts w:ascii="Arial" w:hAnsi="Arial" w:cs="Arial"/>
+                <w:noProof/>
+                <w:webHidden/>
+              </w:rPr>
+              <w:instrText xml:space="preserve"> PAGEREF _Toc61441966 \h </w:instrText>
+            </w:r>
+            <w:r>
+              <w:rPr>
+                <w:rFonts w:ascii="Arial" w:hAnsi="Arial" w:cs="Arial"/>
+                <w:noProof/>
+                <w:webHidden/>
+              </w:rPr>
+            </w:r>
+            <w:r>
+              <w:rPr>
+                <w:rFonts w:ascii="Arial" w:hAnsi="Arial" w:cs="Arial"/>
+                <w:noProof/>
+                <w:webHidden/>
+              </w:rPr>
+              <w:fldChar w:fldCharType="separate"/>
+            </w:r>
+            <w:r>
+              <w:rPr>
+                <w:rFonts w:ascii="Arial" w:hAnsi="Arial" w:cs="Arial"/>
+                <w:noProof/>
+                <w:webHidden/>
+              </w:rPr>
+              <w:t>6</w:t>
+            </w:r>
+            <w:r>
+              <w:rPr>
+                <w:rFonts w:ascii="Arial" w:hAnsi="Arial" w:cs="Arial"/>
+                <w:noProof/>
+                <w:webHidden/>
+              </w:rPr>
+              <w:fldChar w:fldCharType="end"/>
+            </w:r>
+          </w:hyperlink>
+        </w:p>
+        <w:p>
+          <w:pPr>
+            <w:pStyle w:val="TOC1"/>
+            <w:tabs>
+              <w:tab w:val="right" w:leader="dot" w:pos="9475"/>
+            </w:tabs>
+            <w:rPr>
+              <w:rFonts w:ascii="Arial" w:eastAsiaTheme="minorEastAsia" w:hAnsi="Arial" w:cs="Arial"/>
+              <w:noProof/>
+              <w:lang w:eastAsia="en-GB"/>
+            </w:rPr>
+          </w:pPr>
+          <w:hyperlink w:anchor="_Toc61441967" w:history="1">
+            <w:r>
+              <w:rPr>
+                <w:rStyle w:val="Hyperlink"/>
+                <w:rFonts w:ascii="Arial" w:hAnsi="Arial" w:cs="Arial"/>
+                <w:noProof/>
+              </w:rPr>
+              <w:t>3. Mod Tools</w:t>
+            </w:r>
+            <w:r>
+              <w:rPr>
+                <w:rFonts w:ascii="Arial" w:hAnsi="Arial" w:cs="Arial"/>
+                <w:noProof/>
+                <w:webHidden/>
+              </w:rPr>
+              <w:tab/>
+            </w:r>
+            <w:r>
+              <w:rPr>
+                <w:rFonts w:ascii="Arial" w:hAnsi="Arial" w:cs="Arial"/>
+                <w:noProof/>
+                <w:webHidden/>
+              </w:rPr>
+              <w:fldChar w:fldCharType="begin"/>
+            </w:r>
+            <w:r>
+              <w:rPr>
+                <w:rFonts w:ascii="Arial" w:hAnsi="Arial" w:cs="Arial"/>
+                <w:noProof/>
+                <w:webHidden/>
+              </w:rPr>
+              <w:instrText xml:space="preserve"> PAGEREF _Toc61441967 \h </w:instrText>
+            </w:r>
+            <w:r>
+              <w:rPr>
+                <w:rFonts w:ascii="Arial" w:hAnsi="Arial" w:cs="Arial"/>
+                <w:noProof/>
+                <w:webHidden/>
+              </w:rPr>
+            </w:r>
+            <w:r>
+              <w:rPr>
+                <w:rFonts w:ascii="Arial" w:hAnsi="Arial" w:cs="Arial"/>
+                <w:noProof/>
+                <w:webHidden/>
+              </w:rPr>
+              <w:fldChar w:fldCharType="separate"/>
+            </w:r>
+            <w:r>
+              <w:rPr>
+                <w:rFonts w:ascii="Arial" w:hAnsi="Arial" w:cs="Arial"/>
+                <w:noProof/>
+                <w:webHidden/>
+              </w:rPr>
+              <w:t>6</w:t>
+            </w:r>
+            <w:r>
+              <w:rPr>
+                <w:rFonts w:ascii="Arial" w:hAnsi="Arial" w:cs="Arial"/>
+                <w:noProof/>
+                <w:webHidden/>
+              </w:rPr>
+              <w:fldChar w:fldCharType="end"/>
+            </w:r>
+          </w:hyperlink>
+        </w:p>
+        <w:p>
+          <w:pPr>
+            <w:pStyle w:val="TOC2"/>
+            <w:rPr>
+              <w:rFonts w:ascii="Arial" w:hAnsi="Arial" w:cs="Arial"/>
+              <w:noProof/>
+              <w:lang w:val="en-GB" w:eastAsia="en-GB"/>
+            </w:rPr>
+          </w:pPr>
+          <w:hyperlink w:anchor="_Toc61441968" w:history="1">
+            <w:r>
+              <w:rPr>
+                <w:rStyle w:val="Hyperlink"/>
+                <w:rFonts w:ascii="Arial" w:hAnsi="Arial" w:cs="Arial"/>
+                <w:noProof/>
+              </w:rPr>
+              <w:t>3.1 Enemies Panel</w:t>
+            </w:r>
+            <w:r>
+              <w:rPr>
+                <w:rFonts w:ascii="Arial" w:hAnsi="Arial" w:cs="Arial"/>
+                <w:noProof/>
+                <w:webHidden/>
+              </w:rPr>
+              <w:tab/>
+            </w:r>
+            <w:r>
+              <w:rPr>
+                <w:rFonts w:ascii="Arial" w:hAnsi="Arial" w:cs="Arial"/>
+                <w:noProof/>
+                <w:webHidden/>
+              </w:rPr>
+              <w:fldChar w:fldCharType="begin"/>
+            </w:r>
+            <w:r>
+              <w:rPr>
+                <w:rFonts w:ascii="Arial" w:hAnsi="Arial" w:cs="Arial"/>
+                <w:noProof/>
+                <w:webHidden/>
+              </w:rPr>
+              <w:instrText xml:space="preserve"> PAGEREF _Toc61441968 \h </w:instrText>
+            </w:r>
+            <w:r>
+              <w:rPr>
+                <w:rFonts w:ascii="Arial" w:hAnsi="Arial" w:cs="Arial"/>
+                <w:noProof/>
+                <w:webHidden/>
+              </w:rPr>
+            </w:r>
+            <w:r>
+              <w:rPr>
+                <w:rFonts w:ascii="Arial" w:hAnsi="Arial" w:cs="Arial"/>
+                <w:noProof/>
+                <w:webHidden/>
+              </w:rPr>
+              <w:fldChar w:fldCharType="separate"/>
+            </w:r>
+            <w:r>
+              <w:rPr>
+                <w:rFonts w:ascii="Arial" w:hAnsi="Arial" w:cs="Arial"/>
+                <w:noProof/>
+                <w:webHidden/>
+              </w:rPr>
+              <w:t>7</w:t>
+            </w:r>
+            <w:r>
+              <w:rPr>
+                <w:rFonts w:ascii="Arial" w:hAnsi="Arial" w:cs="Arial"/>
+                <w:noProof/>
+                <w:webHidden/>
+              </w:rPr>
+              <w:fldChar w:fldCharType="end"/>
+            </w:r>
+          </w:hyperlink>
+        </w:p>
+        <w:p>
+          <w:pPr>
+            <w:pStyle w:val="TOC2"/>
+            <w:rPr>
+              <w:rFonts w:ascii="Arial" w:hAnsi="Arial" w:cs="Arial"/>
+              <w:noProof/>
+              <w:lang w:val="en-GB" w:eastAsia="en-GB"/>
+            </w:rPr>
+          </w:pPr>
+          <w:hyperlink w:anchor="_Toc61441969" w:history="1">
+            <w:r>
+              <w:rPr>
+                <w:rStyle w:val="Hyperlink"/>
+                <w:rFonts w:ascii="Arial" w:hAnsi="Arial" w:cs="Arial"/>
+                <w:noProof/>
+              </w:rPr>
+              <w:t>3.2 Bosses Panel</w:t>
+            </w:r>
+            <w:r>
+              <w:rPr>
+                <w:rFonts w:ascii="Arial" w:hAnsi="Arial" w:cs="Arial"/>
+                <w:noProof/>
+                <w:webHidden/>
+              </w:rPr>
+              <w:tab/>
+            </w:r>
+            <w:r>
+              <w:rPr>
+                <w:rFonts w:ascii="Arial" w:hAnsi="Arial" w:cs="Arial"/>
+                <w:noProof/>
+                <w:webHidden/>
+              </w:rPr>
+              <w:fldChar w:fldCharType="begin"/>
+            </w:r>
+            <w:r>
+              <w:rPr>
+                <w:rFonts w:ascii="Arial" w:hAnsi="Arial" w:cs="Arial"/>
+                <w:noProof/>
+                <w:webHidden/>
+              </w:rPr>
+              <w:instrText xml:space="preserve"> PAGEREF _Toc61441969 \h </w:instrText>
+            </w:r>
+            <w:r>
+              <w:rPr>
+                <w:rFonts w:ascii="Arial" w:hAnsi="Arial" w:cs="Arial"/>
+                <w:noProof/>
+                <w:webHidden/>
+              </w:rPr>
+            </w:r>
+            <w:r>
+              <w:rPr>
+                <w:rFonts w:ascii="Arial" w:hAnsi="Arial" w:cs="Arial"/>
+                <w:noProof/>
+                <w:webHidden/>
+              </w:rPr>
+              <w:fldChar w:fldCharType="separate"/>
+            </w:r>
+            <w:r>
+              <w:rPr>
+                <w:rFonts w:ascii="Arial" w:hAnsi="Arial" w:cs="Arial"/>
+                <w:noProof/>
+                <w:webHidden/>
+              </w:rPr>
+              <w:t>8</w:t>
+            </w:r>
+            <w:r>
+              <w:rPr>
+                <w:rFonts w:ascii="Arial" w:hAnsi="Arial" w:cs="Arial"/>
+                <w:noProof/>
+                <w:webHidden/>
+              </w:rPr>
+              <w:fldChar w:fldCharType="end"/>
+            </w:r>
+          </w:hyperlink>
+        </w:p>
+        <w:p>
+          <w:pPr>
+            <w:pStyle w:val="TOC2"/>
+            <w:rPr>
+              <w:rFonts w:ascii="Arial" w:hAnsi="Arial" w:cs="Arial"/>
+              <w:noProof/>
+              <w:lang w:val="en-GB" w:eastAsia="en-GB"/>
+            </w:rPr>
+          </w:pPr>
+          <w:hyperlink w:anchor="_Toc61441970" w:history="1">
+            <w:r>
+              <w:rPr>
+                <w:rStyle w:val="Hyperlink"/>
+                <w:rFonts w:ascii="Arial" w:hAnsi="Arial" w:cs="Arial"/>
+                <w:noProof/>
+              </w:rPr>
+              <w:t>3.3 World Panel</w:t>
+            </w:r>
+            <w:r>
+              <w:rPr>
+                <w:rFonts w:ascii="Arial" w:hAnsi="Arial" w:cs="Arial"/>
+                <w:noProof/>
+                <w:webHidden/>
+              </w:rPr>
+              <w:tab/>
+            </w:r>
+            <w:r>
+              <w:rPr>
+                <w:rFonts w:ascii="Arial" w:hAnsi="Arial" w:cs="Arial"/>
+                <w:noProof/>
+                <w:webHidden/>
+              </w:rPr>
+              <w:fldChar w:fldCharType="begin"/>
+            </w:r>
+            <w:r>
+              <w:rPr>
+                <w:rFonts w:ascii="Arial" w:hAnsi="Arial" w:cs="Arial"/>
+                <w:noProof/>
+                <w:webHidden/>
+              </w:rPr>
+              <w:instrText xml:space="preserve"> PAGEREF _Toc61441970 \h </w:instrText>
+            </w:r>
+            <w:r>
+              <w:rPr>
+                <w:rFonts w:ascii="Arial" w:hAnsi="Arial" w:cs="Arial"/>
+                <w:noProof/>
+                <w:webHidden/>
+              </w:rPr>
+            </w:r>
+            <w:r>
+              <w:rPr>
+                <w:rFonts w:ascii="Arial" w:hAnsi="Arial" w:cs="Arial"/>
+                <w:noProof/>
+                <w:webHidden/>
+              </w:rPr>
+              <w:fldChar w:fldCharType="separate"/>
+            </w:r>
+            <w:r>
+              <w:rPr>
+                <w:rFonts w:ascii="Arial" w:hAnsi="Arial" w:cs="Arial"/>
+                <w:noProof/>
+                <w:webHidden/>
+              </w:rPr>
+              <w:t>9</w:t>
+            </w:r>
+            <w:r>
+              <w:rPr>
+                <w:rFonts w:ascii="Arial" w:hAnsi="Arial" w:cs="Arial"/>
+                <w:noProof/>
+                <w:webHidden/>
+              </w:rPr>
+              <w:fldChar w:fldCharType="end"/>
+            </w:r>
+          </w:hyperlink>
+        </w:p>
+        <w:p>
+          <w:pPr>
+            <w:pStyle w:val="TOC2"/>
+            <w:rPr>
+              <w:rFonts w:ascii="Arial" w:hAnsi="Arial" w:cs="Arial"/>
+              <w:noProof/>
+              <w:lang w:val="en-GB" w:eastAsia="en-GB"/>
+            </w:rPr>
+          </w:pPr>
+          <w:hyperlink w:anchor="_Toc61441971" w:history="1">
+            <w:r>
+              <w:rPr>
+                <w:rStyle w:val="Hyperlink"/>
+                <w:rFonts w:ascii="Arial" w:hAnsi="Arial" w:cs="Arial"/>
+                <w:noProof/>
+              </w:rPr>
+              <w:t>3.4 Player Character Panel</w:t>
+            </w:r>
+            <w:r>
+              <w:rPr>
+                <w:rFonts w:ascii="Arial" w:hAnsi="Arial" w:cs="Arial"/>
+                <w:noProof/>
+                <w:webHidden/>
+              </w:rPr>
+              <w:tab/>
+            </w:r>
+            <w:r>
+              <w:rPr>
+                <w:rFonts w:ascii="Arial" w:hAnsi="Arial" w:cs="Arial"/>
+                <w:noProof/>
+                <w:webHidden/>
+              </w:rPr>
+              <w:fldChar w:fldCharType="begin"/>
+            </w:r>
+            <w:r>
+              <w:rPr>
+                <w:rFonts w:ascii="Arial" w:hAnsi="Arial" w:cs="Arial"/>
+                <w:noProof/>
+                <w:webHidden/>
+              </w:rPr>
+              <w:instrText xml:space="preserve"> PAGEREF _Toc61441971 \h </w:instrText>
+            </w:r>
+            <w:r>
+              <w:rPr>
+                <w:rFonts w:ascii="Arial" w:hAnsi="Arial" w:cs="Arial"/>
+                <w:noProof/>
+                <w:webHidden/>
+              </w:rPr>
+            </w:r>
+            <w:r>
+              <w:rPr>
+                <w:rFonts w:ascii="Arial" w:hAnsi="Arial" w:cs="Arial"/>
+                <w:noProof/>
+                <w:webHidden/>
+              </w:rPr>
+              <w:fldChar w:fldCharType="separate"/>
+            </w:r>
+            <w:r>
+              <w:rPr>
+                <w:rFonts w:ascii="Arial" w:hAnsi="Arial" w:cs="Arial"/>
+                <w:noProof/>
+                <w:webHidden/>
+              </w:rPr>
+              <w:t>9</w:t>
+            </w:r>
+            <w:r>
+              <w:rPr>
+                <w:rFonts w:ascii="Arial" w:hAnsi="Arial" w:cs="Arial"/>
+                <w:noProof/>
+                <w:webHidden/>
+              </w:rPr>
+              <w:fldChar w:fldCharType="end"/>
+            </w:r>
+          </w:hyperlink>
+        </w:p>
+        <w:p>
+          <w:pPr>
+            <w:pStyle w:val="TOC1"/>
+            <w:tabs>
+              <w:tab w:val="right" w:leader="dot" w:pos="9475"/>
+            </w:tabs>
+            <w:rPr>
+              <w:rFonts w:ascii="Arial" w:eastAsiaTheme="minorEastAsia" w:hAnsi="Arial" w:cs="Arial"/>
+              <w:noProof/>
+              <w:lang w:eastAsia="en-GB"/>
+            </w:rPr>
+          </w:pPr>
+          <w:hyperlink w:anchor="_Toc61441972" w:history="1">
+            <w:r>
+              <w:rPr>
+                <w:rStyle w:val="Hyperlink"/>
+                <w:rFonts w:ascii="Arial" w:hAnsi="Arial" w:cs="Arial"/>
+                <w:noProof/>
+              </w:rPr>
+              <w:t>4. Issues and Fixes</w:t>
+            </w:r>
+            <w:r>
+              <w:rPr>
+                <w:rFonts w:ascii="Arial" w:hAnsi="Arial" w:cs="Arial"/>
+                <w:noProof/>
+                <w:webHidden/>
+              </w:rPr>
+              <w:tab/>
+            </w:r>
+            <w:r>
+              <w:rPr>
+                <w:rFonts w:ascii="Arial" w:hAnsi="Arial" w:cs="Arial"/>
+                <w:noProof/>
+                <w:webHidden/>
+              </w:rPr>
+              <w:fldChar w:fldCharType="begin"/>
+            </w:r>
+            <w:r>
+              <w:rPr>
+                <w:rFonts w:ascii="Arial" w:hAnsi="Arial" w:cs="Arial"/>
+                <w:noProof/>
+                <w:webHidden/>
+              </w:rPr>
+              <w:instrText xml:space="preserve"> PAGEREF _Toc61441972 \h </w:instrText>
+            </w:r>
+            <w:r>
+              <w:rPr>
+                <w:rFonts w:ascii="Arial" w:hAnsi="Arial" w:cs="Arial"/>
+                <w:noProof/>
+                <w:webHidden/>
+              </w:rPr>
+            </w:r>
+            <w:r>
+              <w:rPr>
+                <w:rFonts w:ascii="Arial" w:hAnsi="Arial" w:cs="Arial"/>
+                <w:noProof/>
+                <w:webHidden/>
+              </w:rPr>
+              <w:fldChar w:fldCharType="separate"/>
+            </w:r>
+            <w:r>
+              <w:rPr>
+                <w:rFonts w:ascii="Arial" w:hAnsi="Arial" w:cs="Arial"/>
+                <w:noProof/>
+                <w:webHidden/>
+              </w:rPr>
+              <w:t>11</w:t>
+            </w:r>
+            <w:r>
+              <w:rPr>
+                <w:rFonts w:ascii="Arial" w:hAnsi="Arial" w:cs="Arial"/>
+                <w:noProof/>
+                <w:webHidden/>
+              </w:rPr>
+              <w:fldChar w:fldCharType="end"/>
+            </w:r>
+          </w:hyperlink>
+        </w:p>
+        <w:p>
+          <w:pPr>
+            <w:pStyle w:val="TOC1"/>
+            <w:tabs>
+              <w:tab w:val="right" w:leader="dot" w:pos="9475"/>
+            </w:tabs>
+            <w:rPr>
+              <w:rFonts w:ascii="Arial" w:eastAsiaTheme="minorEastAsia" w:hAnsi="Arial" w:cs="Arial"/>
+              <w:noProof/>
+              <w:lang w:eastAsia="en-GB"/>
+            </w:rPr>
+          </w:pPr>
+          <w:hyperlink w:anchor="_Toc61441973" w:history="1">
+            <w:r>
+              <w:rPr>
+                <w:rStyle w:val="Hyperlink"/>
+                <w:rFonts w:ascii="Arial" w:hAnsi="Arial" w:cs="Arial"/>
+                <w:noProof/>
+              </w:rPr>
+              <w:t>#. References</w:t>
+            </w:r>
+            <w:r>
+              <w:rPr>
+                <w:rFonts w:ascii="Arial" w:hAnsi="Arial" w:cs="Arial"/>
+                <w:noProof/>
+                <w:webHidden/>
+              </w:rPr>
+              <w:tab/>
+            </w:r>
+            <w:r>
+              <w:rPr>
+                <w:rFonts w:ascii="Arial" w:hAnsi="Arial" w:cs="Arial"/>
+                <w:noProof/>
+                <w:webHidden/>
+              </w:rPr>
+              <w:fldChar w:fldCharType="begin"/>
+            </w:r>
+            <w:r>
+              <w:rPr>
+                <w:rFonts w:ascii="Arial" w:hAnsi="Arial" w:cs="Arial"/>
+                <w:noProof/>
+                <w:webHidden/>
+              </w:rPr>
+              <w:instrText xml:space="preserve"> PAGEREF _Toc61441973 \h </w:instrText>
+            </w:r>
+            <w:r>
+              <w:rPr>
+                <w:rFonts w:ascii="Arial" w:hAnsi="Arial" w:cs="Arial"/>
+                <w:noProof/>
+                <w:webHidden/>
+              </w:rPr>
+            </w:r>
+            <w:r>
+              <w:rPr>
+                <w:rFonts w:ascii="Arial" w:hAnsi="Arial" w:cs="Arial"/>
+                <w:noProof/>
+                <w:webHidden/>
+              </w:rPr>
+              <w:fldChar w:fldCharType="separate"/>
+            </w:r>
+            <w:r>
+              <w:rPr>
+                <w:rFonts w:ascii="Arial" w:hAnsi="Arial" w:cs="Arial"/>
+                <w:noProof/>
+                <w:webHidden/>
+              </w:rPr>
+              <w:t>12</w:t>
+            </w:r>
+            <w:r>
+              <w:rPr>
+                <w:rFonts w:ascii="Arial" w:hAnsi="Arial" w:cs="Arial"/>
+                <w:noProof/>
+                <w:webHidden/>
+              </w:rPr>
+              <w:fldChar w:fldCharType="end"/>
+            </w:r>
+          </w:hyperlink>
+        </w:p>
+        <w:p>
+          <w:pPr>
+            <w:pStyle w:val="ArialNormal"/>
+            <w:tabs>
+              <w:tab w:val="right" w:leader="dot" w:pos="9475"/>
+            </w:tabs>
+          </w:pPr>
+          <w:r>
+            <w:rPr>
+              <w:rFonts w:cs="Arial"/>
+              <w:b/>
+              <w:bCs/>
+              <w:noProof/>
+            </w:rPr>
+            <w:fldChar w:fldCharType="end"/>
+          </w:r>
+        </w:p>
+      </w:sdtContent>
+    </w:sdt>
+    <w:p>
       <w:r>
         <w:br w:type="page"/>
       </w:r>
@@ -280,6 +1622,8 @@
       <w:pPr>
         <w:pStyle w:val="ArialHeader1"/>
       </w:pPr>
+      <w:bookmarkStart w:id="2" w:name="_Toc61441692"/>
+      <w:bookmarkStart w:id="3" w:name="_Toc61441958"/>
       <w:r>
         <w:lastRenderedPageBreak/>
         <w:t xml:space="preserve">1. </w:t>
@@ -287,6 +1631,8 @@
       <w:r>
         <w:t>Introduction</w:t>
       </w:r>
+      <w:bookmarkEnd w:id="2"/>
+      <w:bookmarkEnd w:id="3"/>
     </w:p>
     <w:p>
       <w:pPr>
@@ -342,12 +1688,14 @@
       <w:pPr>
         <w:pStyle w:val="ArialHeading2"/>
       </w:pPr>
+      <w:bookmarkStart w:id="4" w:name="_Toc61441959"/>
       <w:r>
         <w:t xml:space="preserve">1.1 Project </w:t>
       </w:r>
       <w:r>
         <w:t>links</w:t>
       </w:r>
+      <w:bookmarkEnd w:id="4"/>
     </w:p>
     <w:p>
       <w:pPr>
@@ -381,12 +1729,21 @@
       <w:pPr>
         <w:pStyle w:val="ArialNormal"/>
       </w:pPr>
+      <w:proofErr w:type="gramStart"/>
       <w:r>
         <w:rPr>
           <w:b/>
           <w:bCs/>
         </w:rPr>
-        <w:t xml:space="preserve">Prior warning: </w:t>
+        <w:t>Prior warning</w:t>
+      </w:r>
+      <w:proofErr w:type="gramEnd"/>
+      <w:r>
+        <w:rPr>
+          <w:b/>
+          <w:bCs/>
+        </w:rPr>
+        <w:t xml:space="preserve">: </w:t>
       </w:r>
       <w:r>
         <w:t xml:space="preserve">The music was found to be on the loud side for myself, please </w:t>
@@ -414,8 +1771,13 @@
         <w:pStyle w:val="ArialNormal"/>
       </w:pPr>
       <w:r>
-        <w:t>A Google ZIP document is available here: ##GoogledriveZiplink</w:t>
-      </w:r>
+        <w:t>A Google ZIP document is available here: ##</w:t>
+      </w:r>
+      <w:proofErr w:type="gramStart"/>
+      <w:r>
+        <w:t>GoogledriveZiplink</w:t>
+      </w:r>
+      <w:proofErr w:type="gramEnd"/>
     </w:p>
     <w:p>
       <w:pPr>
@@ -480,9 +1842,11 @@
         </w:numPr>
         <w:ind w:left="426" w:hanging="426"/>
       </w:pPr>
+      <w:bookmarkStart w:id="5" w:name="_Toc61441960"/>
       <w:r>
         <w:t>Development Project Concept</w:t>
       </w:r>
+      <w:bookmarkEnd w:id="5"/>
     </w:p>
     <w:p>
       <w:pPr>
@@ -513,7 +1877,15 @@
         <w:t xml:space="preserve">” modification (sometimes called an “overhaul”) of the game and the game playing experience.  Such modifications like player created maps/levels were desired however </w:t>
       </w:r>
       <w:r>
-        <w:t>were deemed to be too time extensive to implement.  As such, the potential scope of this project was reduced to the modding tools provided detailed in section 3.</w:t>
+        <w:t xml:space="preserve">were deemed to be too time extensive to implement.  As such, the potential scope of this project was reduced to the </w:t>
+      </w:r>
+      <w:proofErr w:type="spellStart"/>
+      <w:r>
+        <w:t>modding</w:t>
+      </w:r>
+      <w:proofErr w:type="spellEnd"/>
+      <w:r>
+        <w:t xml:space="preserve"> tools provided detailed in section 3.</w:t>
       </w:r>
     </w:p>
     <w:p>
@@ -545,7 +1917,6 @@
         <w:pStyle w:val="ArialNormal"/>
       </w:pPr>
       <w:r>
-        <w:lastRenderedPageBreak/>
         <w:t xml:space="preserve">Should the player ever get stuck during a run through, pressing the key: </w:t>
       </w:r>
       <w:r>
@@ -567,6 +1938,7 @@
         <w:pStyle w:val="ArialNormal"/>
       </w:pPr>
       <w:r>
+        <w:lastRenderedPageBreak/>
         <w:t xml:space="preserve">As there is no in-built tutorial, it is recommended that the </w:t>
       </w:r>
       <w:r>
@@ -616,12 +1988,14 @@
         </w:numPr>
         <w:ind w:left="426" w:hanging="426"/>
       </w:pPr>
+      <w:bookmarkStart w:id="6" w:name="_Toc61441961"/>
       <w:r>
         <w:t>Playthrough</w:t>
       </w:r>
       <w:r>
         <w:t xml:space="preserve"> Loop</w:t>
       </w:r>
+      <w:bookmarkEnd w:id="6"/>
     </w:p>
     <w:p>
       <w:pPr>
@@ -846,14 +2220,27 @@
       <w:r>
         <w:t xml:space="preserve">Figure </w:t>
       </w:r>
-      <w:fldSimple w:instr=" SEQ Figure \* ARABIC ">
-        <w:r>
-          <w:rPr>
-            <w:noProof/>
-          </w:rPr>
-          <w:t>1</w:t>
-        </w:r>
-      </w:fldSimple>
+      <w:r>
+        <w:fldChar w:fldCharType="begin"/>
+      </w:r>
+      <w:r>
+        <w:instrText xml:space="preserve"> SEQ Figure \* ARABIC </w:instrText>
+      </w:r>
+      <w:r>
+        <w:fldChar w:fldCharType="separate"/>
+      </w:r>
+      <w:r>
+        <w:rPr>
+          <w:noProof/>
+        </w:rPr>
+        <w:t>1</w:t>
+      </w:r>
+      <w:r>
+        <w:rPr>
+          <w:noProof/>
+        </w:rPr>
+        <w:fldChar w:fldCharType="end"/>
+      </w:r>
       <w:r>
         <w:t xml:space="preserve">. </w:t>
       </w:r>
@@ -899,21 +2286,23 @@
         </w:numPr>
         <w:ind w:left="426" w:hanging="426"/>
       </w:pPr>
+      <w:bookmarkStart w:id="7" w:name="_Toc61441962"/>
+      <w:r>
+        <w:t>Game Areas</w:t>
+      </w:r>
+      <w:bookmarkEnd w:id="7"/>
+    </w:p>
+    <w:p>
+      <w:pPr>
+        <w:pStyle w:val="ArialNormal"/>
+      </w:pPr>
+    </w:p>
+    <w:p>
+      <w:pPr>
+        <w:pStyle w:val="ArialNormal"/>
+      </w:pPr>
       <w:r>
         <w:lastRenderedPageBreak/>
-        <w:t>Game Areas</w:t>
-      </w:r>
-    </w:p>
-    <w:p>
-      <w:pPr>
-        <w:pStyle w:val="ArialNormal"/>
-      </w:pPr>
-    </w:p>
-    <w:p>
-      <w:pPr>
-        <w:pStyle w:val="ArialNormal"/>
-      </w:pPr>
-      <w:r>
         <w:t>The project comprises of two playable areas</w:t>
       </w:r>
       <w:r>
@@ -1012,12 +2401,16 @@
       <w:pPr>
         <w:pStyle w:val="ArialHeader1"/>
       </w:pPr>
+      <w:bookmarkStart w:id="8" w:name="_Toc61441693"/>
+      <w:bookmarkStart w:id="9" w:name="_Toc61441963"/>
       <w:r>
         <w:t xml:space="preserve">2. </w:t>
       </w:r>
       <w:r>
         <w:t>Tools Utilised</w:t>
       </w:r>
+      <w:bookmarkEnd w:id="8"/>
+      <w:bookmarkEnd w:id="9"/>
     </w:p>
     <w:p>
       <w:pPr>
@@ -1043,6 +2436,9 @@
       <w:r>
         <w:t>are detailed.</w:t>
       </w:r>
+      <w:r>
+        <w:t xml:space="preserve">  The project was coded using C#, building on previous knowledge as well as being the language of the selected Udemy course used as a project based and detailed in section 2.2.</w:t>
+      </w:r>
     </w:p>
     <w:p>
       <w:pPr>
@@ -1053,12 +2449,17 @@
       <w:pPr>
         <w:pStyle w:val="ArialHeading2"/>
       </w:pPr>
+      <w:bookmarkStart w:id="10" w:name="_Toc61441964"/>
       <w:r>
         <w:t>2.</w:t>
       </w:r>
       <w:r>
         <w:t>1 Unity Game Engine</w:t>
       </w:r>
+      <w:r>
+        <w:t xml:space="preserve"> &amp; Visual Studio</w:t>
+      </w:r>
+      <w:bookmarkEnd w:id="10"/>
     </w:p>
     <w:p>
       <w:pPr>
@@ -1127,11 +2528,28 @@
       <w:pPr>
         <w:pStyle w:val="ArialNormal"/>
       </w:pPr>
+      <w:r>
+        <w:t xml:space="preserve">Visual Studio was the chosen IDE because of previously familiarity and the already set up suite with preferred the Jet Brains </w:t>
+      </w:r>
+      <w:proofErr w:type="spellStart"/>
+      <w:r>
+        <w:t>Resharper</w:t>
+      </w:r>
+      <w:proofErr w:type="spellEnd"/>
+      <w:r>
+        <w:t xml:space="preserve"> extension.</w:t>
+      </w:r>
+    </w:p>
+    <w:p>
+      <w:pPr>
+        <w:pStyle w:val="ArialNormal"/>
+      </w:pPr>
     </w:p>
     <w:p>
       <w:pPr>
         <w:pStyle w:val="ArialHeading2"/>
       </w:pPr>
+      <w:bookmarkStart w:id="11" w:name="_Toc61441965"/>
       <w:r>
         <w:t>2.2</w:t>
       </w:r>
@@ -1141,6 +2559,7 @@
       <w:r>
         <w:t>Udemy course by James Doyle</w:t>
       </w:r>
+      <w:bookmarkEnd w:id="11"/>
     </w:p>
     <w:p>
       <w:pPr>
@@ -1158,11 +2577,11 @@
         <w:t>and is linked below</w:t>
       </w:r>
       <w:r>
-        <w:t xml:space="preserve">.  The course provided by James Doyle provided a nice guide to help implement many features he saw as relevant for a 2D RPG styled video game.  Not all were </w:t>
+        <w:t xml:space="preserve">.  The course provided by James Doyle provided a nice guide to help implement many features he saw as relevant for a 2D RPG styled video game.  Not all were relevant for this development project but provided good practice and additional programming learnings despite </w:t>
       </w:r>
       <w:r>
         <w:lastRenderedPageBreak/>
-        <w:t xml:space="preserve">relevant for this development project but provided good practice and additional programming learnings despite lacking some </w:t>
+        <w:t xml:space="preserve">lacking some </w:t>
       </w:r>
       <w:r>
         <w:t>much-needed</w:t>
@@ -1173,8 +2592,13 @@
       <w:r>
         <w:t xml:space="preserve"> some of which were implemented and detailed in section 4.  </w:t>
       </w:r>
-      <w:r>
-        <w:t xml:space="preserve">The vast majority of content, detailed in section </w:t>
+      <w:proofErr w:type="gramStart"/>
+      <w:r>
+        <w:t>The vast majority of</w:t>
+      </w:r>
+      <w:proofErr w:type="gramEnd"/>
+      <w:r>
+        <w:t xml:space="preserve"> content, detailed in section </w:t>
       </w:r>
       <w:r>
         <w:rPr>
@@ -1226,21 +2650,39 @@
       <w:pPr>
         <w:pStyle w:val="ArialHeading2"/>
       </w:pPr>
-      <w:r>
-        <w:t>2.3 Github &amp; the Fork client</w:t>
-      </w:r>
-    </w:p>
-    <w:p>
-      <w:pPr>
-        <w:pStyle w:val="ArialNormal"/>
-      </w:pPr>
-    </w:p>
-    <w:p>
-      <w:pPr>
-        <w:pStyle w:val="ArialNormal"/>
-      </w:pPr>
-      <w:r>
-        <w:t>A git repository hosted by Github was used as a version-control system which proved incredibly useful throughout the development cycle as errors and cod</w:t>
+      <w:bookmarkStart w:id="12" w:name="_Toc61441966"/>
+      <w:r>
+        <w:t xml:space="preserve">2.3 </w:t>
+      </w:r>
+      <w:proofErr w:type="spellStart"/>
+      <w:r>
+        <w:t>Github</w:t>
+      </w:r>
+      <w:proofErr w:type="spellEnd"/>
+      <w:r>
+        <w:t xml:space="preserve"> &amp; the Fork client</w:t>
+      </w:r>
+      <w:bookmarkEnd w:id="12"/>
+    </w:p>
+    <w:p>
+      <w:pPr>
+        <w:pStyle w:val="ArialNormal"/>
+      </w:pPr>
+    </w:p>
+    <w:p>
+      <w:pPr>
+        <w:pStyle w:val="ArialNormal"/>
+      </w:pPr>
+      <w:r>
+        <w:t xml:space="preserve">A git repository hosted by </w:t>
+      </w:r>
+      <w:proofErr w:type="spellStart"/>
+      <w:r>
+        <w:t>Github</w:t>
+      </w:r>
+      <w:proofErr w:type="spellEnd"/>
+      <w:r>
+        <w:t xml:space="preserve"> was used as a version-control system which proved incredibly useful throughout the development cycle as errors and cod</w:t>
       </w:r>
       <w:r>
         <w:t>e</w:t>
@@ -1278,9 +2720,13 @@
       <w:pPr>
         <w:pStyle w:val="ArialHeader1"/>
       </w:pPr>
+      <w:bookmarkStart w:id="13" w:name="_Toc61441694"/>
+      <w:bookmarkStart w:id="14" w:name="_Toc61441967"/>
       <w:r>
         <w:t>3. Mod Tools</w:t>
       </w:r>
+      <w:bookmarkEnd w:id="13"/>
+      <w:bookmarkEnd w:id="14"/>
     </w:p>
     <w:p>
       <w:pPr>
@@ -1410,7 +2856,6 @@
         <w:pStyle w:val="ArialNormal"/>
       </w:pPr>
       <w:r>
-        <w:lastRenderedPageBreak/>
         <w:t>From here, the player can access the four sub-panels of:</w:t>
       </w:r>
     </w:p>
@@ -1423,6 +2868,7 @@
         </w:numPr>
       </w:pPr>
       <w:r>
+        <w:lastRenderedPageBreak/>
         <w:t>Enemies (section 3.1)</w:t>
       </w:r>
     </w:p>
@@ -1499,12 +2945,14 @@
       <w:pPr>
         <w:pStyle w:val="ArialHeading2"/>
       </w:pPr>
+      <w:bookmarkStart w:id="15" w:name="_Toc61441968"/>
       <w:r>
         <w:t xml:space="preserve">3.1 Enemies </w:t>
       </w:r>
       <w:r>
         <w:t>Panel</w:t>
       </w:r>
+      <w:bookmarkEnd w:id="15"/>
     </w:p>
     <w:p>
       <w:pPr>
@@ -1623,6 +3071,7 @@
       <w:pPr>
         <w:pStyle w:val="ArialHeading2"/>
       </w:pPr>
+      <w:bookmarkStart w:id="16" w:name="_Toc61441969"/>
       <w:r>
         <w:t>3.</w:t>
       </w:r>
@@ -1635,6 +3084,7 @@
       <w:r>
         <w:t>Panel</w:t>
       </w:r>
+      <w:bookmarkEnd w:id="16"/>
     </w:p>
     <w:p>
       <w:pPr>
@@ -1772,12 +3222,14 @@
       <w:pPr>
         <w:pStyle w:val="ArialHeading2"/>
       </w:pPr>
+      <w:bookmarkStart w:id="17" w:name="_Toc61441970"/>
       <w:r>
         <w:t xml:space="preserve">3.3 World </w:t>
       </w:r>
       <w:r>
         <w:t>Panel</w:t>
       </w:r>
+      <w:bookmarkEnd w:id="17"/>
     </w:p>
     <w:p>
       <w:pPr>
@@ -1862,14 +3314,27 @@
       <w:r>
         <w:t xml:space="preserve">Figure </w:t>
       </w:r>
-      <w:fldSimple w:instr=" SEQ Figure \* ARABIC ">
-        <w:r>
-          <w:rPr>
-            <w:noProof/>
-          </w:rPr>
-          <w:t>5</w:t>
-        </w:r>
-      </w:fldSimple>
+      <w:r>
+        <w:fldChar w:fldCharType="begin"/>
+      </w:r>
+      <w:r>
+        <w:instrText xml:space="preserve"> SEQ Figure \* ARABIC </w:instrText>
+      </w:r>
+      <w:r>
+        <w:fldChar w:fldCharType="separate"/>
+      </w:r>
+      <w:r>
+        <w:rPr>
+          <w:noProof/>
+        </w:rPr>
+        <w:t>5</w:t>
+      </w:r>
+      <w:r>
+        <w:rPr>
+          <w:noProof/>
+        </w:rPr>
+        <w:fldChar w:fldCharType="end"/>
+      </w:r>
       <w:r>
         <w:t>.  World Mod Panel</w:t>
       </w:r>
@@ -1925,12 +3390,14 @@
       <w:pPr>
         <w:pStyle w:val="ArialHeading2"/>
       </w:pPr>
+      <w:bookmarkStart w:id="18" w:name="_Toc61441971"/>
       <w:r>
         <w:t xml:space="preserve">3.4 Player Character </w:t>
       </w:r>
       <w:r>
         <w:t>Panel</w:t>
       </w:r>
+      <w:bookmarkEnd w:id="18"/>
     </w:p>
     <w:p>
       <w:pPr>
@@ -2172,9 +3639,13 @@
       <w:pPr>
         <w:pStyle w:val="ArialHeader1"/>
       </w:pPr>
+      <w:bookmarkStart w:id="19" w:name="_Toc61441695"/>
+      <w:bookmarkStart w:id="20" w:name="_Toc61441972"/>
       <w:r>
         <w:t>4. Issues and Fixes</w:t>
       </w:r>
+      <w:bookmarkEnd w:id="19"/>
+      <w:bookmarkEnd w:id="20"/>
     </w:p>
     <w:p>
       <w:pPr>
@@ -2313,7 +3784,15 @@
         <w:t>A</w:t>
       </w:r>
       <w:r>
-        <w:t xml:space="preserve"> separate unique item function similar to the Udemy </w:t>
+        <w:t xml:space="preserve"> separate unique item function </w:t>
+      </w:r>
+      <w:proofErr w:type="gramStart"/>
+      <w:r>
+        <w:t>similar to</w:t>
+      </w:r>
+      <w:proofErr w:type="gramEnd"/>
+      <w:r>
+        <w:t xml:space="preserve"> the Udemy </w:t>
       </w:r>
       <w:r>
         <w:t xml:space="preserve">quest system was attempted, </w:t>
@@ -2337,28 +3816,36 @@
         <w:t xml:space="preserve"> should be and should not be present.  This </w:t>
       </w:r>
       <w:r>
+        <w:t>was not</w:t>
+      </w:r>
+      <w:r>
+        <w:t xml:space="preserve"> implemented in the end</w:t>
+      </w:r>
+      <w:r>
+        <w:t xml:space="preserve"> as the quest system was essentially ignored for the submission.</w:t>
+      </w:r>
+    </w:p>
+    <w:p>
+      <w:pPr>
+        <w:pStyle w:val="ArialNormal"/>
+      </w:pPr>
+      <w:r>
         <w:lastRenderedPageBreak/>
-        <w:t>was not</w:t>
-      </w:r>
-      <w:r>
-        <w:t xml:space="preserve"> implemented in the end</w:t>
-      </w:r>
-      <w:r>
-        <w:t xml:space="preserve"> as the quest system was essentially ignored for the submission.</w:t>
-      </w:r>
-    </w:p>
-    <w:p>
-      <w:pPr>
-        <w:pStyle w:val="ArialNormal"/>
-      </w:pPr>
-      <w:r>
         <w:t>Although the quest system was not used in the final concept, the unique items are</w:t>
       </w:r>
       <w:r>
         <w:t xml:space="preserve"> </w:t>
       </w:r>
       <w:r>
-        <w:t xml:space="preserve">in a very limited fashion </w:t>
+        <w:t xml:space="preserve">in </w:t>
+      </w:r>
+      <w:proofErr w:type="gramStart"/>
+      <w:r>
+        <w:t>a very limited</w:t>
+      </w:r>
+      <w:proofErr w:type="gramEnd"/>
+      <w:r>
+        <w:t xml:space="preserve"> fashion </w:t>
       </w:r>
       <w:r>
         <w:t>via accessing the safe area house</w:t>
@@ -2527,8 +4014,13 @@
         <w:t>X</w:t>
       </w:r>
       <w:r>
-        <w:t xml:space="preserve"> Code Refactors</w:t>
-      </w:r>
+        <w:t xml:space="preserve"> Code </w:t>
+      </w:r>
+      <w:proofErr w:type="gramStart"/>
+      <w:r>
+        <w:t>Refactors</w:t>
+      </w:r>
+      <w:proofErr w:type="gramEnd"/>
     </w:p>
     <w:p>
       <w:pPr>
@@ -2570,37 +4062,37 @@
         <w:t xml:space="preserve"> for inheritance programming.  This enabled greater reusability for the code and allowed </w:t>
       </w:r>
       <w:r>
-        <w:t xml:space="preserve">the mod panels themselves to be coded once </w:t>
+        <w:t xml:space="preserve">the mod panels themselves to be coded once with only changes, done through the unity </w:t>
+      </w:r>
+      <w:r>
+        <w:t>inspector,</w:t>
+      </w:r>
+      <w:r>
+        <w:t xml:space="preserve"> to which </w:t>
+      </w:r>
+      <w:r>
+        <w:t>ID number</w:t>
+      </w:r>
+      <w:r>
+        <w:t xml:space="preserve"> each section </w:t>
+      </w:r>
+      <w:r>
+        <w:t xml:space="preserve">should </w:t>
+      </w:r>
+      <w:r>
+        <w:t>refer.</w:t>
+      </w:r>
+    </w:p>
+    <w:p>
+      <w:pPr>
+        <w:pStyle w:val="ArialNormal"/>
+      </w:pPr>
+      <w:r>
+        <w:t xml:space="preserve">The Mod Panels and all the associated code essentially underwent massive refactors as own knowledge grew with continued practice.  This makes many of the mod panel functions extremely </w:t>
       </w:r>
       <w:r>
         <w:lastRenderedPageBreak/>
-        <w:t xml:space="preserve">with only changes, done through the unity </w:t>
-      </w:r>
-      <w:r>
-        <w:t>inspector,</w:t>
-      </w:r>
-      <w:r>
-        <w:t xml:space="preserve"> to which </w:t>
-      </w:r>
-      <w:r>
-        <w:t>ID number</w:t>
-      </w:r>
-      <w:r>
-        <w:t xml:space="preserve"> each section </w:t>
-      </w:r>
-      <w:r>
-        <w:t xml:space="preserve">should </w:t>
-      </w:r>
-      <w:r>
-        <w:t>refer.</w:t>
-      </w:r>
-    </w:p>
-    <w:p>
-      <w:pPr>
-        <w:pStyle w:val="ArialNormal"/>
-      </w:pPr>
-      <w:r>
-        <w:t>The Mod Panels and all the associated code essentially underwent massive refactors as own knowledge grew with continued practice.  This makes many of the mod panel functions extremely reusable in comparison to the Udemy course content.  A good example of this is the Load and Save functions which originally required individual input as to which character prefab it was reading and writing to.</w:t>
+        <w:t>reusable in comparison to the Udemy course content.  A good example of this is the Load and Save functions which originally required individual input as to which character prefab it was reading and writing to.</w:t>
       </w:r>
     </w:p>
     <w:p>
@@ -2638,170 +4130,260 @@
       <w:pPr>
         <w:pStyle w:val="ArialHeader1"/>
       </w:pPr>
+      <w:bookmarkStart w:id="21" w:name="_Toc61441696"/>
+      <w:bookmarkStart w:id="22" w:name="_Toc61441973"/>
       <w:r>
         <w:t xml:space="preserve">#. </w:t>
       </w:r>
       <w:r>
-        <w:t>Additional Reference Materials (Credits)</w:t>
-      </w:r>
-    </w:p>
-    <w:p>
-      <w:pPr>
-        <w:pStyle w:val="ArialNormal"/>
-      </w:pPr>
-    </w:p>
-    <w:p>
-      <w:pPr>
-        <w:pStyle w:val="ArialNormal"/>
-      </w:pPr>
-      <w:r>
-        <w:t xml:space="preserve">These materials are also </w:t>
-      </w:r>
-      <w:r>
-        <w:t>detailed</w:t>
-      </w:r>
-      <w:r>
-        <w:t xml:space="preserve"> directly from the Credit panel within the develop</w:t>
-      </w:r>
-      <w:r>
-        <w:t>ment</w:t>
-      </w:r>
-      <w:r>
-        <w:t xml:space="preserve"> project.</w:t>
-      </w:r>
-    </w:p>
-    <w:p>
-      <w:pPr>
-        <w:pStyle w:val="ArialNormal"/>
-      </w:pPr>
-    </w:p>
-    <w:tbl>
-      <w:tblPr>
-        <w:tblStyle w:val="TableGrid"/>
-        <w:tblW w:w="0" w:type="auto"/>
-        <w:tblLook w:val="04A0" w:firstRow="1" w:lastRow="0" w:firstColumn="1" w:lastColumn="0" w:noHBand="0" w:noVBand="1"/>
-      </w:tblPr>
-      <w:tblGrid>
-        <w:gridCol w:w="2263"/>
-        <w:gridCol w:w="6753"/>
-      </w:tblGrid>
-      <w:tr>
-        <w:tc>
-          <w:tcPr>
-            <w:tcW w:w="2263" w:type="dxa"/>
-          </w:tcPr>
-          <w:p>
-            <w:pPr>
-              <w:pStyle w:val="ArialNormal"/>
-            </w:pPr>
-            <w:r>
-              <w:t>Material</w:t>
-            </w:r>
-          </w:p>
-        </w:tc>
-        <w:tc>
-          <w:tcPr>
-            <w:tcW w:w="6753" w:type="dxa"/>
-          </w:tcPr>
-          <w:p>
-            <w:pPr>
-              <w:pStyle w:val="ArialNormal"/>
-            </w:pPr>
-            <w:r>
-              <w:t>Reference</w:t>
-            </w:r>
-          </w:p>
-        </w:tc>
-      </w:tr>
-      <w:tr>
-        <w:tc>
-          <w:tcPr>
-            <w:tcW w:w="2263" w:type="dxa"/>
-          </w:tcPr>
-          <w:p>
-            <w:pPr>
-              <w:pStyle w:val="ArialNormal"/>
-            </w:pPr>
-            <w:r>
-              <w:t>Art/Battle Bosses</w:t>
-            </w:r>
-          </w:p>
-        </w:tc>
-        <w:tc>
-          <w:tcPr>
-            <w:tcW w:w="6753" w:type="dxa"/>
-          </w:tcPr>
-          <w:p>
-            <w:pPr>
-              <w:pStyle w:val="ArialNormal"/>
-            </w:pPr>
-            <w:r>
-              <w:t>Stephen 'Redshrike' Challener, MrBeast, Surt, Blarumyrran, Sharm, Zabin</w:t>
-            </w:r>
-          </w:p>
-        </w:tc>
-      </w:tr>
-      <w:tr>
-        <w:tc>
-          <w:tcPr>
-            <w:tcW w:w="2263" w:type="dxa"/>
-          </w:tcPr>
-          <w:p>
-            <w:pPr>
-              <w:pStyle w:val="ArialNormal"/>
-            </w:pPr>
-            <w:r>
-              <w:t>Art/Battle Enemies</w:t>
-            </w:r>
-          </w:p>
-        </w:tc>
-        <w:tc>
-          <w:tcPr>
-            <w:tcW w:w="6753" w:type="dxa"/>
-          </w:tcPr>
-          <w:p>
-            <w:pPr>
-              <w:pStyle w:val="ArialNormal"/>
-            </w:pPr>
-            <w:r>
-              <w:t>Stephen 'Redshrike' Challener, hosted by OpenGameArt.org</w:t>
-            </w:r>
-          </w:p>
-        </w:tc>
-      </w:tr>
-    </w:tbl>
-    <w:p>
-      <w:pPr>
-        <w:pStyle w:val="ArialNormal"/>
-      </w:pPr>
-    </w:p>
-    <w:p>
-      <w:pPr>
-        <w:pStyle w:val="ArialNormal"/>
-      </w:pPr>
-      <w:r>
-        <w:t xml:space="preserve">How to keep game states while loading different scenes - </w:t>
+        <w:t>References</w:t>
+      </w:r>
+      <w:bookmarkEnd w:id="21"/>
+      <w:bookmarkEnd w:id="22"/>
+    </w:p>
+    <w:p>
+      <w:pPr>
+        <w:pStyle w:val="ArialNormal"/>
+      </w:pPr>
+    </w:p>
+    <w:p>
+      <w:pPr>
+        <w:pStyle w:val="ArialNormal"/>
+      </w:pPr>
+      <w:r>
+        <w:t xml:space="preserve">Listed below are </w:t>
+      </w:r>
+      <w:r>
+        <w:t>several</w:t>
+      </w:r>
+      <w:r>
+        <w:t xml:space="preserve"> references of which were used to aid in the solution of encountered issues or additional materials that are included in the prototype.  Also included are the references from the Udemy course itself as these make up </w:t>
+      </w:r>
+      <w:r>
+        <w:t>most of</w:t>
+      </w:r>
+      <w:r>
+        <w:t xml:space="preserve"> the visual and audio design.  These materials are also referenced in the “Credit” panel within the project.</w:t>
+      </w:r>
+      <w:r>
+        <w:t xml:space="preserve">  Furthermore, the Udemy course provides a .txt file called “Licence” which addresses the credit notice and states that all content was published under a CC3-BY licence.</w:t>
+      </w:r>
+    </w:p>
+    <w:p>
+      <w:pPr>
+        <w:pStyle w:val="ArialNormal"/>
+      </w:pPr>
+      <w:r>
+        <w:t>All references here can be viewed as well in the Git repository README.txt file.</w:t>
+      </w:r>
+    </w:p>
+    <w:p>
+      <w:pPr>
+        <w:pStyle w:val="ArialNormal"/>
+      </w:pPr>
+    </w:p>
+    <w:p>
+      <w:pPr>
+        <w:pStyle w:val="ArialNormal"/>
+      </w:pPr>
+      <w:r>
+        <w:t>Doyle, J. (</w:t>
+      </w:r>
+      <w:r>
+        <w:t>2018</w:t>
+      </w:r>
+      <w:r>
+        <w:t xml:space="preserve">).  </w:t>
+      </w:r>
+      <w:r>
+        <w:t xml:space="preserve">Learn to Create </w:t>
+      </w:r>
+      <w:proofErr w:type="gramStart"/>
+      <w:r>
+        <w:t>An</w:t>
+      </w:r>
+      <w:proofErr w:type="gramEnd"/>
+      <w:r>
+        <w:t xml:space="preserve"> RPG Game in Unity</w:t>
+      </w:r>
+      <w:r>
+        <w:t xml:space="preserve">. </w:t>
+      </w:r>
+      <w:r>
+        <w:t xml:space="preserve"> </w:t>
+      </w:r>
+      <w:r>
+        <w:t xml:space="preserve">Retrieved from: </w:t>
       </w:r>
       <w:hyperlink r:id="rId17" w:history="1">
         <w:r>
           <w:rPr>
             <w:rStyle w:val="Hyperlink"/>
           </w:rPr>
-          <w:t>https://answers.unity.com/questions/1457637/how-to-keep-game-states-while-loading-different-sc.html</w:t>
+          <w:t>https://www.udemy.com/course/unity2drpg/</w:t>
         </w:r>
       </w:hyperlink>
+    </w:p>
+    <w:p>
+      <w:pPr>
+        <w:pStyle w:val="ArialNormal"/>
+      </w:pPr>
+      <w:r>
+        <w:t>Stephen '</w:t>
+      </w:r>
+      <w:proofErr w:type="spellStart"/>
+      <w:r>
+        <w:t>Redshrike</w:t>
+      </w:r>
+      <w:proofErr w:type="spellEnd"/>
+      <w:r>
+        <w:t xml:space="preserve">' </w:t>
+      </w:r>
+      <w:proofErr w:type="spellStart"/>
+      <w:r>
+        <w:t>Challener</w:t>
+      </w:r>
+      <w:proofErr w:type="spellEnd"/>
+      <w:r>
+        <w:t xml:space="preserve">, </w:t>
+      </w:r>
+      <w:proofErr w:type="spellStart"/>
+      <w:r>
+        <w:t>MrBeast</w:t>
+      </w:r>
+      <w:proofErr w:type="spellEnd"/>
+      <w:r>
+        <w:t xml:space="preserve">, </w:t>
+      </w:r>
+      <w:proofErr w:type="spellStart"/>
+      <w:r>
+        <w:t>Surt</w:t>
+      </w:r>
+      <w:proofErr w:type="spellEnd"/>
+      <w:r>
+        <w:t xml:space="preserve">, </w:t>
+      </w:r>
+      <w:proofErr w:type="spellStart"/>
+      <w:r>
+        <w:t>Blarumyrran</w:t>
+      </w:r>
+      <w:proofErr w:type="spellEnd"/>
+      <w:r>
+        <w:t xml:space="preserve">, Sharm, </w:t>
+      </w:r>
+      <w:proofErr w:type="spellStart"/>
+      <w:r>
+        <w:t>Zabin</w:t>
+      </w:r>
+      <w:proofErr w:type="spellEnd"/>
+      <w:r>
+        <w:t xml:space="preserve"> (</w:t>
+      </w:r>
+      <w:proofErr w:type="spellStart"/>
+      <w:r>
+        <w:t>n.d</w:t>
+      </w:r>
+      <w:proofErr w:type="spellEnd"/>
+      <w:r>
+        <w:t xml:space="preserve">).  </w:t>
+      </w:r>
+      <w:r>
+        <w:t>Art/Battle Bosses</w:t>
+      </w:r>
+      <w:r>
+        <w:t xml:space="preserve">.  Retrieved from: </w:t>
+      </w:r>
+      <w:hyperlink r:id="rId18" w:history="1">
+        <w:r>
+          <w:rPr>
+            <w:rStyle w:val="Hyperlink"/>
+          </w:rPr>
+          <w:t>https://www.udemy.com/course/unity2drpg/</w:t>
+        </w:r>
+      </w:hyperlink>
+      <w:r>
+        <w:t xml:space="preserve"> tutorial files.</w:t>
+      </w:r>
+    </w:p>
+    <w:p>
+      <w:pPr>
+        <w:pStyle w:val="ArialNormal"/>
+      </w:pPr>
+      <w:r>
+        <w:t>Stephen '</w:t>
+      </w:r>
+      <w:proofErr w:type="spellStart"/>
+      <w:r>
+        <w:t>Redshrike</w:t>
+      </w:r>
+      <w:proofErr w:type="spellEnd"/>
+      <w:r>
+        <w:t xml:space="preserve">' </w:t>
+      </w:r>
+      <w:proofErr w:type="spellStart"/>
+      <w:r>
+        <w:t>Challener</w:t>
+      </w:r>
+      <w:proofErr w:type="spellEnd"/>
+      <w:r>
+        <w:t>, hosted by OpenGameArt.org</w:t>
+      </w:r>
+      <w:r>
+        <w:t xml:space="preserve"> (</w:t>
+      </w:r>
+      <w:proofErr w:type="spellStart"/>
+      <w:r>
+        <w:t>n.d</w:t>
+      </w:r>
+      <w:proofErr w:type="spellEnd"/>
+      <w:r>
+        <w:t>)</w:t>
+      </w:r>
+      <w:proofErr w:type="gramStart"/>
+      <w:r>
+        <w:t xml:space="preserve">. </w:t>
+      </w:r>
+      <w:proofErr w:type="gramEnd"/>
+      <w:r>
+        <w:t xml:space="preserve">Art/Battle Enemies.  Retrieved from: </w:t>
+      </w:r>
+      <w:hyperlink r:id="rId19" w:history="1">
+        <w:r>
+          <w:rPr>
+            <w:rStyle w:val="Hyperlink"/>
+          </w:rPr>
+          <w:t>https://www.udemy.com/course/unity2drpg/</w:t>
+        </w:r>
+      </w:hyperlink>
+      <w:r>
+        <w:t xml:space="preserve"> tutorial files.</w:t>
+      </w:r>
+    </w:p>
+    <w:p>
+      <w:pPr>
+        <w:pStyle w:val="ArialNormal"/>
+        <w:rPr>
+          <w:rStyle w:val="Hyperlink"/>
+        </w:rPr>
+      </w:pPr>
+      <w:r>
+        <w:t>Unity 2019.1 Manuel</w:t>
+      </w:r>
+      <w:r>
+        <w:t xml:space="preserve"> (</w:t>
+      </w:r>
+      <w:proofErr w:type="spellStart"/>
+      <w:r>
+        <w:t>n.d</w:t>
+      </w:r>
+      <w:proofErr w:type="spellEnd"/>
+      <w:r>
+        <w:t xml:space="preserve">).  Retrieved from Unity Documentation website: </w:t>
+      </w:r>
       <w:r>
         <w:t xml:space="preserve"> </w:t>
       </w:r>
-    </w:p>
-    <w:p>
-      <w:pPr>
-        <w:pStyle w:val="ArialNormal"/>
-      </w:pPr>
-      <w:r>
-        <w:t xml:space="preserve">Unity Manual - </w:t>
-      </w:r>
-      <w:hyperlink r:id="rId18" w:history="1">
+      <w:hyperlink r:id="rId20" w:history="1">
         <w:r>
           <w:rPr>
             <w:rStyle w:val="Hyperlink"/>
@@ -2809,23 +4391,68 @@
           <w:t>https://docs.unity3d.com/2019.1/Documentation/Manual/index.html</w:t>
         </w:r>
       </w:hyperlink>
+    </w:p>
+    <w:p>
+      <w:pPr>
+        <w:pStyle w:val="ArialNormal"/>
+        <w:rPr>
+          <w:rStyle w:val="Hyperlink"/>
+        </w:rPr>
+      </w:pPr>
+      <w:proofErr w:type="spellStart"/>
+      <w:r>
+        <w:t>Tandstad</w:t>
+      </w:r>
+      <w:proofErr w:type="spellEnd"/>
+      <w:r>
+        <w:t>, O. et al (2018).</w:t>
+      </w:r>
+      <w:r>
+        <w:t xml:space="preserve">  </w:t>
+      </w:r>
+      <w:r>
+        <w:t>Udemy Student base: Endless Selling bug</w:t>
+      </w:r>
+      <w:r>
+        <w:t xml:space="preserve">.  Retrieved from Udemy Tutorial Q&amp;A: </w:t>
+      </w:r>
+      <w:hyperlink r:id="rId21" w:history="1">
+        <w:r>
+          <w:rPr>
+            <w:rStyle w:val="Hyperlink"/>
+          </w:rPr>
+          <w:t>https://www.udemy.com/course/unity2drpg/learn/lecture/12259482#questions/6530700</w:t>
+        </w:r>
+      </w:hyperlink>
+    </w:p>
+    <w:p>
+      <w:pPr>
+        <w:pStyle w:val="ArialNormal"/>
+      </w:pPr>
+      <w:r>
+        <w:t>Caballero, RM (2018).</w:t>
+      </w:r>
+      <w:r>
+        <w:t xml:space="preserve">  </w:t>
+      </w:r>
+      <w:proofErr w:type="gramStart"/>
+      <w:r>
+        <w:t>Quest</w:t>
+      </w:r>
+      <w:proofErr w:type="gramEnd"/>
+      <w:r>
+        <w:t>/Item Manager bug</w:t>
+      </w:r>
+      <w:r>
+        <w:t xml:space="preserve">.  </w:t>
+      </w:r>
+      <w:r>
+        <w:t>Retrieved from Udemy Tutorial Q&amp;A:</w:t>
+      </w:r>
       <w:r>
         <w:t xml:space="preserve"> </w:t>
       </w:r>
-    </w:p>
-    <w:p>
-      <w:pPr>
-        <w:pStyle w:val="ArialNormal"/>
-      </w:pPr>
-    </w:p>
-    <w:p>
-      <w:pPr>
-        <w:pStyle w:val="ArialNormal"/>
-      </w:pPr>
-      <w:r>
-        <w:t xml:space="preserve">Quest/Items Quest Manager - </w:t>
-      </w:r>
-      <w:hyperlink r:id="rId19" w:anchor="questions/5953880" w:history="1">
+      <w:hyperlink r:id="rId22" w:history="1">
         <w:r>
           <w:rPr>
             <w:rStyle w:val="Hyperlink"/>
@@ -2833,37 +4460,87 @@
           <w:t>https://www.udemy.com/course/unity2drpg/learn/lecture/12259482#questions/5953880</w:t>
         </w:r>
       </w:hyperlink>
+    </w:p>
+    <w:p>
+      <w:pPr>
+        <w:pStyle w:val="ArialNormal"/>
+      </w:pPr>
+      <w:r>
+        <w:t>Nnatindim514</w:t>
+      </w:r>
+      <w:proofErr w:type="gramStart"/>
+      <w:r>
+        <w:t xml:space="preserve">. </w:t>
+      </w:r>
+      <w:proofErr w:type="gramEnd"/>
+      <w:r>
+        <w:t>et al (2018).</w:t>
+      </w:r>
+      <w:r>
+        <w:t xml:space="preserve">  How to keep g</w:t>
+      </w:r>
+      <w:r>
+        <w:t xml:space="preserve">ame </w:t>
+      </w:r>
+      <w:r>
+        <w:t>s</w:t>
+      </w:r>
+      <w:r>
+        <w:t xml:space="preserve">tates </w:t>
+      </w:r>
+      <w:r>
+        <w:t xml:space="preserve">while loading </w:t>
+      </w:r>
+      <w:r>
+        <w:t>different scenes</w:t>
+      </w:r>
+      <w:r>
+        <w:t xml:space="preserve">.  </w:t>
+      </w:r>
+      <w:r>
+        <w:t xml:space="preserve">Retrieved from </w:t>
+      </w:r>
+      <w:r>
+        <w:t>Unity Forums</w:t>
+      </w:r>
+      <w:r>
+        <w:t>:</w:t>
+      </w:r>
       <w:r>
         <w:t xml:space="preserve"> </w:t>
       </w:r>
-    </w:p>
-    <w:p>
-      <w:pPr>
-        <w:pStyle w:val="ArialNormal"/>
-      </w:pPr>
-    </w:p>
-    <w:p>
-      <w:pPr>
-        <w:pStyle w:val="ArialNormal"/>
-      </w:pPr>
-      <w:r>
-        <w:t xml:space="preserve">Endless sell bug - </w:t>
-      </w:r>
-      <w:hyperlink r:id="rId20" w:anchor="questions/6530700" w:history="1">
+      <w:hyperlink r:id="rId23" w:history="1">
         <w:r>
           <w:rPr>
             <w:rStyle w:val="Hyperlink"/>
           </w:rPr>
-          <w:t>https://www.udemy.com/course/unity2drpg/learn/lecture/12259482#questions/6530700</w:t>
+          <w:t>http</w:t>
+        </w:r>
+        <w:r>
+          <w:rPr>
+            <w:rStyle w:val="Hyperlink"/>
+          </w:rPr>
+          <w:t>s</w:t>
+        </w:r>
+        <w:r>
+          <w:rPr>
+            <w:rStyle w:val="Hyperlink"/>
+          </w:rPr>
+          <w:t>://answers.unity.com/questions/1457637/how-to-keep-game-states-while-loading-different-sc.html</w:t>
         </w:r>
       </w:hyperlink>
+    </w:p>
+    <w:p>
+      <w:pPr>
+        <w:pStyle w:val="ArialNormal"/>
+      </w:pPr>
       <w:r>
         <w:t xml:space="preserve"> </w:t>
       </w:r>
     </w:p>
     <w:sectPr>
       <w:pgSz w:w="11906" w:h="16838"/>
-      <w:pgMar w:top="1440" w:right="1440" w:bottom="1440" w:left="1440" w:header="708" w:footer="708" w:gutter="0"/>
+      <w:pgMar w:top="1440" w:right="991" w:bottom="1440" w:left="1440" w:header="708" w:footer="708" w:gutter="0"/>
       <w:cols w:space="708"/>
       <w:docGrid w:linePitch="360"/>
     </w:sectPr>
@@ -4029,6 +5706,103 @@
       </w:tblBorders>
     </w:tblPr>
   </w:style>
+  <w:style w:type="paragraph" w:styleId="TOC2">
+    <w:name w:val="toc 2"/>
+    <w:basedOn w:val="Normal"/>
+    <w:next w:val="Normal"/>
+    <w:autoRedefine/>
+    <w:uiPriority w:val="39"/>
+    <w:unhideWhenUsed/>
+    <w:rsid w:val="00104FA5"/>
+    <w:pPr>
+      <w:tabs>
+        <w:tab w:val="left" w:pos="880"/>
+        <w:tab w:val="right" w:leader="dot" w:pos="9475"/>
+      </w:tabs>
+      <w:spacing w:after="100"/>
+      <w:ind w:left="220"/>
+    </w:pPr>
+    <w:rPr>
+      <w:rFonts w:eastAsiaTheme="minorEastAsia" w:cs="Times New Roman"/>
+      <w:lang w:val="en-US"/>
+    </w:rPr>
+  </w:style>
+  <w:style w:type="paragraph" w:styleId="TOC1">
+    <w:name w:val="toc 1"/>
+    <w:basedOn w:val="Normal"/>
+    <w:next w:val="Normal"/>
+    <w:autoRedefine/>
+    <w:uiPriority w:val="39"/>
+    <w:unhideWhenUsed/>
+    <w:rsid w:val="001A799B"/>
+    <w:pPr>
+      <w:spacing w:after="100"/>
+    </w:pPr>
+  </w:style>
+  <w:style w:type="paragraph" w:styleId="TOCHeading">
+    <w:name w:val="TOC Heading"/>
+    <w:basedOn w:val="Heading1"/>
+    <w:next w:val="Normal"/>
+    <w:uiPriority w:val="39"/>
+    <w:unhideWhenUsed/>
+    <w:qFormat/>
+    <w:rsid w:val="001A799B"/>
+    <w:pPr>
+      <w:outlineLvl w:val="9"/>
+    </w:pPr>
+    <w:rPr>
+      <w:lang w:val="en-US"/>
+    </w:rPr>
+  </w:style>
+  <w:style w:type="paragraph" w:styleId="TOC3">
+    <w:name w:val="toc 3"/>
+    <w:basedOn w:val="Normal"/>
+    <w:next w:val="Normal"/>
+    <w:autoRedefine/>
+    <w:uiPriority w:val="39"/>
+    <w:unhideWhenUsed/>
+    <w:rsid w:val="00104FA5"/>
+    <w:pPr>
+      <w:spacing w:after="100"/>
+      <w:ind w:left="440"/>
+    </w:pPr>
+    <w:rPr>
+      <w:rFonts w:eastAsiaTheme="minorEastAsia" w:cs="Times New Roman"/>
+      <w:lang w:val="en-US"/>
+    </w:rPr>
+  </w:style>
+  <w:style w:type="table" w:customStyle="1" w:styleId="TableGrid1">
+    <w:name w:val="Table Grid1"/>
+    <w:basedOn w:val="TableNormal"/>
+    <w:next w:val="TableGrid"/>
+    <w:uiPriority w:val="39"/>
+    <w:rsid w:val="00104FA5"/>
+    <w:pPr>
+      <w:spacing w:after="0" w:line="240" w:lineRule="auto"/>
+    </w:pPr>
+    <w:tblPr>
+      <w:tblBorders>
+        <w:top w:val="single" w:sz="4" w:space="0" w:color="auto"/>
+        <w:left w:val="single" w:sz="4" w:space="0" w:color="auto"/>
+        <w:bottom w:val="single" w:sz="4" w:space="0" w:color="auto"/>
+        <w:right w:val="single" w:sz="4" w:space="0" w:color="auto"/>
+        <w:insideH w:val="single" w:sz="4" w:space="0" w:color="auto"/>
+        <w:insideV w:val="single" w:sz="4" w:space="0" w:color="auto"/>
+      </w:tblBorders>
+    </w:tblPr>
+  </w:style>
+  <w:style w:type="character" w:styleId="FollowedHyperlink">
+    <w:name w:val="FollowedHyperlink"/>
+    <w:basedOn w:val="DefaultParagraphFont"/>
+    <w:uiPriority w:val="99"/>
+    <w:semiHidden/>
+    <w:unhideWhenUsed/>
+    <w:rsid w:val="0016307E"/>
+    <w:rPr>
+      <w:color w:val="954F72" w:themeColor="followedHyperlink"/>
+      <w:u w:val="single"/>
+    </w:rPr>
+  </w:style>
 </w:styles>
 </file>
 

</xml_diff>